<commit_message>
Update Fixing Code and Finishing Report
- 2 new graphs and simulation types
- now properly scales
- percentage improvement metric changed and now labeled per-point
</commit_message>
<xml_diff>
--- a/Monte Carlo Estimation of Accuracy Gains from Option and Pair Elimination in Matching Tasks.docx
+++ b/Monte Carlo Estimation of Accuracy Gains from Option and Pair Elimination in Matching Tasks.docx
@@ -20,22 +20,39 @@
     </w:p>
     <w:p>
       <w:r>
-        <w:t>Matching word problems are common in tests and many test taking strategies have been developed, both explicitly and implicitly, to improve chances of correctly answering them. Unlike other variations of multiple-choice questions, matching word questions are rather difficult to guess correctly. Matching word problems usually consist of multiple terms on the left, and multiple definitions or answer on the right, usually unordered. The test-taker’s goal is to match them one-to-one correctly.</w:t>
-      </w:r>
-    </w:p>
-    <w:p>
-      <w:r>
-        <w:t xml:space="preserve">In this exploration, we seek to measure the gains in accuracy from </w:t>
-      </w:r>
-      <w:r>
-        <w:t>two common strategies in matching word problems: eliminating possible matches for a given term and specific pairings</w:t>
-      </w:r>
-      <w:r>
-        <w:t>. Both are separated simulated based on the additional premise that the removal is always of an incorrect term or pairing, as test-takers sometimes eliminate the correct option.</w:t>
-      </w:r>
-    </w:p>
-    <w:p>
-      <w:r>
+        <w:t xml:space="preserve">Matching word problems are common in tests and many test-taking strategies have been developed, both explicitly and implicitly, to improve chances of correctly answering them. Unlike other variations of multiple-choice questions, matching word questions are rather difficult to guess correctly. Matching word problems usually </w:t>
+      </w:r>
+      <w:proofErr w:type="gramStart"/>
+      <w:r>
+        <w:t>consist</w:t>
+      </w:r>
+      <w:proofErr w:type="gramEnd"/>
+      <w:r>
+        <w:t xml:space="preserve"> of multiple terms on the left, and multiple definitions or answers on the right, usually unordered</w:t>
+      </w:r>
+      <w:r>
+        <w:t xml:space="preserve"> </w:t>
+      </w:r>
+      <w:r>
+        <w:t>(Figure 0)</w:t>
+      </w:r>
+      <w:r>
+        <w:t xml:space="preserve">. </w:t>
+      </w:r>
+      <w:r>
+        <w:t>The test-taker's goal is to match them one-to-one correctly.</w:t>
+      </w:r>
+    </w:p>
+    <w:p>
+      <w:r>
+        <w:t>In this exploration, we seek to measure the gains in accuracy from two common strategies in matching word problems: eliminating possible matches for a given term and specific pairings. Both are simulated based on the additional premise that the removal is always of an incorrect term or pairing, as test-takers sometimes eliminate the correct option.</w:t>
+      </w:r>
+    </w:p>
+    <w:p>
+      <w:r>
+        <w:rPr>
+          <w:noProof/>
+        </w:rPr>
         <w:drawing>
           <wp:inline distT="0" distB="0" distL="0" distR="0" wp14:anchorId="131F6040" wp14:editId="68328321">
             <wp:extent cx="4563112" cy="2286319"/>
@@ -52,7 +69,7 @@
                     <pic:cNvPicPr/>
                   </pic:nvPicPr>
                   <pic:blipFill>
-                    <a:blip r:embed="rId4"/>
+                    <a:blip r:embed="rId5"/>
                     <a:stretch>
                       <a:fillRect/>
                     </a:stretch>
@@ -74,6 +91,11 @@
       </w:r>
     </w:p>
     <w:p>
+      <w:r>
+        <w:t>Figure 0: an example GRE word-definition matching problem.</w:t>
+      </w:r>
+    </w:p>
+    <w:p>
       <w:pPr>
         <w:pStyle w:val="Heading1"/>
       </w:pPr>
@@ -83,7 +105,61 @@
     </w:p>
     <w:p>
       <w:r>
-        <w:t>A match word problem will always have the same amount of choices on the left and right. Thus, the total possible amount of permutations is given as:</w:t>
+        <w:t xml:space="preserve">A matching word problem will always have the same </w:t>
+      </w:r>
+      <w:proofErr w:type="gramStart"/>
+      <w:r>
+        <w:t>amount</w:t>
+      </w:r>
+      <w:proofErr w:type="gramEnd"/>
+      <w:r>
+        <w:t xml:space="preserve"> of choices on the left and right, denoted by </w:t>
+      </w:r>
+      <m:oMath>
+        <m:r>
+          <w:rPr>
+            <w:rFonts w:ascii="Cambria Math" w:hAnsi="Cambria Math"/>
+          </w:rPr>
+          <m:t>n</m:t>
+        </m:r>
+      </m:oMath>
+      <w:r>
+        <w:t xml:space="preserve">. Thus, the total possible </w:t>
+      </w:r>
+      <w:proofErr w:type="gramStart"/>
+      <w:r>
+        <w:t>amount</w:t>
+      </w:r>
+      <w:proofErr w:type="gramEnd"/>
+      <w:r>
+        <w:t xml:space="preserve"> of permutations for matching </w:t>
+      </w:r>
+      <m:oMath>
+        <m:r>
+          <w:rPr>
+            <w:rFonts w:ascii="Cambria Math" w:hAnsi="Cambria Math"/>
+          </w:rPr>
+          <m:t>n</m:t>
+        </m:r>
+      </m:oMath>
+      <w:r>
+        <w:t xml:space="preserve"> terms </w:t>
+      </w:r>
+      <w:proofErr w:type="gramStart"/>
+      <w:r>
+        <w:t>to n</w:t>
+      </w:r>
+      <w:proofErr w:type="gramEnd"/>
+      <w:r>
+        <w:t xml:space="preserve"> definitions </w:t>
+      </w:r>
+      <w:proofErr w:type="gramStart"/>
+      <w:r>
+        <w:t>is</w:t>
+      </w:r>
+      <w:proofErr w:type="gramEnd"/>
+      <w:r>
+        <w:t xml:space="preserve"> given as</w:t>
       </w:r>
     </w:p>
     <w:p>
@@ -93,31 +169,21 @@
             <w:rPr>
               <w:rFonts w:ascii="Cambria Math" w:hAnsi="Cambria Math"/>
             </w:rPr>
-            <m:t>n!</m:t>
+            <w:lastRenderedPageBreak/>
+            <m:t>n</m:t>
+          </m:r>
+          <m:r>
+            <w:rPr>
+              <w:rFonts w:ascii="Cambria Math" w:hAnsi="Cambria Math"/>
+            </w:rPr>
+            <m:t>!</m:t>
           </m:r>
         </m:oMath>
       </m:oMathPara>
     </w:p>
     <w:p>
       <w:r>
-        <w:lastRenderedPageBreak/>
-        <w:t xml:space="preserve">For </w:t>
-      </w:r>
-      <m:oMath>
-        <m:r>
-          <w:rPr>
-            <w:rFonts w:ascii="Cambria Math" w:hAnsi="Cambria Math"/>
-          </w:rPr>
-          <m:t>n</m:t>
-        </m:r>
-      </m:oMath>
-      <w:r>
-        <w:t xml:space="preserve"> number of options.</w:t>
-      </w:r>
-    </w:p>
-    <w:p>
-      <w:r>
-        <w:t>Expectation of number of correct answers (matches) for this type of problem is always 1, since the probability of selecting a correct answer decreases as the number of options increases (so does the amount of chances to select a correct answer, however):</w:t>
+        <w:t>The expectation of the number of correct answers (matches) for this type of problem, when guessing randomly, is always 1, irrespective of n. This can be derived through the linearity of expectation:</w:t>
       </w:r>
     </w:p>
     <w:p>
@@ -285,10 +351,85 @@
         <w:t>This was reduced to 1 via linearity of expectation.</w:t>
       </w:r>
     </w:p>
-    <w:p/>
-    <w:p>
-      <w:r>
-        <w:t>We can split our analysis up into two portions: that in which correct answers will never be eliminated, and that in which correct answers may be eliminated.</w:t>
+    <w:p>
+      <w:r>
+        <w:t>This paper explores how the expected number of correct matches changes when test-takers employ elimination strategies. We categorize our analysis into two primary scenarios:</w:t>
+      </w:r>
+    </w:p>
+    <w:p>
+      <w:pPr>
+        <w:numPr>
+          <w:ilvl w:val="0"/>
+          <w:numId w:val="2"/>
+        </w:numPr>
+      </w:pPr>
+      <w:r>
+        <w:rPr>
+          <w:b/>
+          <w:bCs/>
+        </w:rPr>
+        <w:t>Correct Answers May Not Be Eliminated (Guaranteed Incorrect Elimination):</w:t>
+      </w:r>
+      <w:r>
+        <w:t xml:space="preserve"> This scenario assumes the test-taker perfectly identifies and eliminates only incorrect options or pairs. This represents an ideal, highly effective elimination strategy.</w:t>
+      </w:r>
+    </w:p>
+    <w:p>
+      <w:pPr>
+        <w:numPr>
+          <w:ilvl w:val="0"/>
+          <w:numId w:val="2"/>
+        </w:numPr>
+      </w:pPr>
+      <w:r>
+        <w:rPr>
+          <w:b/>
+          <w:bCs/>
+        </w:rPr>
+        <w:t>Correct Answers May Be Eliminated (Random Elimination):</w:t>
+      </w:r>
+      <w:r>
+        <w:t xml:space="preserve"> This scenario models a less precise elimination strategy where the test-taker randomly eliminates options or pairs, potentially removing correct matches.</w:t>
+      </w:r>
+    </w:p>
+    <w:p>
+      <w:pPr>
+        <w:pStyle w:val="Heading1"/>
+      </w:pPr>
+      <w:r>
+        <w:t>Methods</w:t>
+      </w:r>
+    </w:p>
+    <w:p>
+      <w:r>
+        <w:t xml:space="preserve">Our approach utilizes Monte Carlo simulations to estimate the expected number of correct matches under various elimination strategies. The problem is represented as an </w:t>
+      </w:r>
+      <m:oMath>
+        <m:r>
+          <w:rPr>
+            <w:rFonts w:ascii="Cambria Math" w:hAnsi="Cambria Math"/>
+          </w:rPr>
+          <m:t>n×n</m:t>
+        </m:r>
+      </m:oMath>
+      <w:r>
+        <w:t xml:space="preserve"> </w:t>
+      </w:r>
+      <w:r>
+        <w:t>matrix, where rows correspond to terms and columns to definitions. Initially, all entries in this matrix are true, indicating a possible match. Eliminated options or pairs are set to false.</w:t>
+      </w:r>
+    </w:p>
+    <w:p>
+      <w:r>
+        <w:t>The simulations were conducted for n values ranging from 1 to 6 (</w:t>
+      </w:r>
+      <w:proofErr w:type="spellStart"/>
+      <w:r>
+        <w:t>maxN</w:t>
+      </w:r>
+      <w:proofErr w:type="spellEnd"/>
+      <w:r>
+        <w:t xml:space="preserve"> = 6), with each data point averaged over 5000 (trials = 5000) random permutations.</w:t>
       </w:r>
     </w:p>
     <w:p>
@@ -296,695 +437,499 @@
         <w:pStyle w:val="Heading2"/>
       </w:pPr>
       <w:r>
-        <w:t>Correct Answers May Be Eliminated</w:t>
-      </w:r>
-    </w:p>
-    <w:p>
-      <w:pPr>
+        <w:t>E</w:t>
+      </w:r>
+      <w:r>
+        <w:t xml:space="preserve">limination </w:t>
+      </w:r>
+      <w:r>
+        <w:t>S</w:t>
+      </w:r>
+      <w:r>
+        <w:t>trategies</w:t>
+      </w:r>
+    </w:p>
+    <w:p>
+      <w:r>
+        <w:t>We investigated the following elimination strategies:</w:t>
+      </w:r>
+    </w:p>
+    <w:p>
+      <w:pPr>
+        <w:numPr>
+          <w:ilvl w:val="0"/>
+          <w:numId w:val="3"/>
+        </w:numPr>
+      </w:pPr>
+      <w:r>
         <w:rPr>
-          <w:rFonts w:ascii="Cambria Math" w:hAnsi="Cambria Math"/>
+          <w:b/>
+          <w:bCs/>
         </w:rPr>
-      </w:pPr>
-      <w:r>
-        <w:t>If correct answers can be eliminated, the earlier formula remains true at large. However, to calculate the probability we need to use the inclusion-exclusion rule</w:t>
-      </w:r>
-      <w:r>
-        <w:t>.</w:t>
-      </w:r>
-    </w:p>
-    <w:p>
-      <w:r>
-        <w:t>For example, a set of three is given as:</w:t>
-      </w:r>
-    </w:p>
-    <w:p>
-      <w:pPr>
+        <w:t>Random Guessing (Baseline):</w:t>
+      </w:r>
+      <w:r>
+        <w:t xml:space="preserve"> For each </w:t>
+      </w:r>
+      <m:oMath>
+        <m:r>
+          <w:rPr>
+            <w:rFonts w:ascii="Cambria Math" w:hAnsi="Cambria Math"/>
+          </w:rPr>
+          <m:t>n</m:t>
+        </m:r>
+      </m:oMath>
+      <w:r>
+        <w:t>, random permutations are generated, and the number of correct matches is averaged. This serves as the baseline for comparison.</w:t>
+      </w:r>
+    </w:p>
+    <w:p>
+      <w:pPr>
+        <w:numPr>
+          <w:ilvl w:val="0"/>
+          <w:numId w:val="3"/>
+        </w:numPr>
+      </w:pPr>
+      <w:r>
         <w:rPr>
-          <w:lang w:val=""/>
+          <w:b/>
+          <w:bCs/>
         </w:rPr>
-      </w:pPr>
-      <m:oMathPara>
-        <m:oMath>
-          <m:d>
-            <m:dPr>
-              <m:begChr m:val="|"/>
-              <m:endChr m:val="|"/>
-              <m:ctrlPr>
-                <w:rPr>
-                  <w:rFonts w:ascii="Cambria Math" w:hAnsi="Cambria Math"/>
-                  <w:lang w:val=""/>
-                </w:rPr>
-              </m:ctrlPr>
-            </m:dPr>
-            <m:e>
-              <m:r>
-                <m:rPr>
-                  <m:sty m:val="p"/>
-                </m:rPr>
-                <w:rPr>
-                  <w:rFonts w:ascii="Cambria Math" w:hAnsi="Cambria Math"/>
-                  <w:lang w:val=""/>
-                </w:rPr>
-                <m:t>A∪B∪C</m:t>
-              </m:r>
-            </m:e>
-          </m:d>
-          <m:r>
-            <m:rPr>
-              <m:sty m:val="p"/>
-            </m:rPr>
-            <w:rPr>
-              <w:rFonts w:ascii="Cambria Math" w:hAnsi="Cambria Math"/>
-              <w:lang w:val=""/>
-            </w:rPr>
-            <m:t>=</m:t>
-          </m:r>
-          <m:d>
-            <m:dPr>
-              <m:begChr m:val="|"/>
-              <m:endChr m:val="|"/>
-              <m:ctrlPr>
-                <w:rPr>
-                  <w:rFonts w:ascii="Cambria Math" w:hAnsi="Cambria Math"/>
-                  <w:lang w:val=""/>
-                </w:rPr>
-              </m:ctrlPr>
-            </m:dPr>
-            <m:e>
-              <m:r>
-                <m:rPr>
-                  <m:sty m:val="p"/>
-                </m:rPr>
-                <w:rPr>
-                  <w:rFonts w:ascii="Cambria Math" w:hAnsi="Cambria Math"/>
-                  <w:lang w:val=""/>
-                </w:rPr>
-                <m:t>A</m:t>
-              </m:r>
-            </m:e>
-          </m:d>
-          <m:r>
-            <m:rPr>
-              <m:sty m:val="p"/>
-            </m:rPr>
-            <w:rPr>
-              <w:rFonts w:ascii="Cambria Math" w:hAnsi="Cambria Math"/>
-              <w:lang w:val=""/>
-            </w:rPr>
-            <m:t>+</m:t>
-          </m:r>
-          <m:d>
-            <m:dPr>
-              <m:begChr m:val="|"/>
-              <m:endChr m:val="|"/>
-              <m:ctrlPr>
-                <w:rPr>
-                  <w:rFonts w:ascii="Cambria Math" w:hAnsi="Cambria Math"/>
-                  <w:lang w:val=""/>
-                </w:rPr>
-              </m:ctrlPr>
-            </m:dPr>
-            <m:e>
-              <m:r>
-                <m:rPr>
-                  <m:sty m:val="p"/>
-                </m:rPr>
-                <w:rPr>
-                  <w:rFonts w:ascii="Cambria Math" w:hAnsi="Cambria Math"/>
-                  <w:lang w:val=""/>
-                </w:rPr>
-                <m:t>B</m:t>
-              </m:r>
-            </m:e>
-          </m:d>
-          <m:r>
-            <m:rPr>
-              <m:sty m:val="p"/>
-            </m:rPr>
-            <w:rPr>
-              <w:rFonts w:ascii="Cambria Math" w:hAnsi="Cambria Math"/>
-              <w:lang w:val=""/>
-            </w:rPr>
-            <m:t>+</m:t>
-          </m:r>
-          <m:d>
-            <m:dPr>
-              <m:begChr m:val="|"/>
-              <m:endChr m:val="|"/>
-              <m:ctrlPr>
-                <w:rPr>
-                  <w:rFonts w:ascii="Cambria Math" w:hAnsi="Cambria Math"/>
-                  <w:lang w:val=""/>
-                </w:rPr>
-              </m:ctrlPr>
-            </m:dPr>
-            <m:e>
-              <m:r>
-                <m:rPr>
-                  <m:sty m:val="p"/>
-                </m:rPr>
-                <w:rPr>
-                  <w:rFonts w:ascii="Cambria Math" w:hAnsi="Cambria Math"/>
-                  <w:lang w:val=""/>
-                </w:rPr>
-                <m:t>C</m:t>
-              </m:r>
-            </m:e>
-          </m:d>
-          <m:r>
-            <m:rPr>
-              <m:sty m:val="p"/>
-            </m:rPr>
-            <w:rPr>
-              <w:rFonts w:ascii="Cambria Math" w:hAnsi="Cambria Math"/>
-              <w:lang w:val=""/>
-            </w:rPr>
-            <m:t>-</m:t>
-          </m:r>
-          <m:d>
-            <m:dPr>
-              <m:begChr m:val="|"/>
-              <m:endChr m:val="|"/>
-              <m:ctrlPr>
-                <w:rPr>
-                  <w:rFonts w:ascii="Cambria Math" w:hAnsi="Cambria Math"/>
-                  <w:lang w:val=""/>
-                </w:rPr>
-              </m:ctrlPr>
-            </m:dPr>
-            <m:e>
-              <m:r>
-                <m:rPr>
-                  <m:sty m:val="p"/>
-                </m:rPr>
-                <w:rPr>
-                  <w:rFonts w:ascii="Cambria Math" w:hAnsi="Cambria Math"/>
-                  <w:lang w:val=""/>
-                </w:rPr>
-                <m:t>A∩B</m:t>
-              </m:r>
-            </m:e>
-          </m:d>
-          <m:r>
-            <m:rPr>
-              <m:sty m:val="p"/>
-            </m:rPr>
-            <w:rPr>
-              <w:rFonts w:ascii="Cambria Math" w:hAnsi="Cambria Math"/>
-              <w:lang w:val=""/>
-            </w:rPr>
-            <m:t>-</m:t>
-          </m:r>
-          <m:d>
-            <m:dPr>
-              <m:begChr m:val="|"/>
-              <m:endChr m:val="|"/>
-              <m:ctrlPr>
-                <w:rPr>
-                  <w:rFonts w:ascii="Cambria Math" w:hAnsi="Cambria Math"/>
-                  <w:lang w:val=""/>
-                </w:rPr>
-              </m:ctrlPr>
-            </m:dPr>
-            <m:e>
-              <m:r>
-                <m:rPr>
-                  <m:sty m:val="p"/>
-                </m:rPr>
-                <w:rPr>
-                  <w:rFonts w:ascii="Cambria Math" w:hAnsi="Cambria Math"/>
-                  <w:lang w:val=""/>
-                </w:rPr>
-                <m:t>A∩C</m:t>
-              </m:r>
-            </m:e>
-          </m:d>
-          <m:r>
-            <m:rPr>
-              <m:sty m:val="p"/>
-            </m:rPr>
-            <w:rPr>
-              <w:rFonts w:ascii="Cambria Math" w:hAnsi="Cambria Math"/>
-              <w:lang w:val=""/>
-            </w:rPr>
-            <m:t>-</m:t>
-          </m:r>
-          <m:d>
-            <m:dPr>
-              <m:begChr m:val="|"/>
-              <m:endChr m:val="|"/>
-              <m:ctrlPr>
-                <w:rPr>
-                  <w:rFonts w:ascii="Cambria Math" w:hAnsi="Cambria Math"/>
-                  <w:lang w:val=""/>
-                </w:rPr>
-              </m:ctrlPr>
-            </m:dPr>
-            <m:e>
-              <m:r>
-                <m:rPr>
-                  <m:sty m:val="p"/>
-                </m:rPr>
-                <w:rPr>
-                  <w:rFonts w:ascii="Cambria Math" w:hAnsi="Cambria Math"/>
-                  <w:lang w:val=""/>
-                </w:rPr>
-                <m:t>B∩C</m:t>
-              </m:r>
-            </m:e>
-          </m:d>
-          <m:r>
-            <m:rPr>
-              <m:sty m:val="p"/>
-            </m:rPr>
-            <w:rPr>
-              <w:rFonts w:ascii="Cambria Math" w:hAnsi="Cambria Math"/>
-              <w:lang w:val=""/>
-            </w:rPr>
-            <m:t>+</m:t>
-          </m:r>
-          <m:d>
-            <m:dPr>
-              <m:begChr m:val="|"/>
-              <m:endChr m:val="|"/>
-              <m:ctrlPr>
-                <w:rPr>
-                  <w:rFonts w:ascii="Cambria Math" w:hAnsi="Cambria Math"/>
-                  <w:lang w:val=""/>
-                </w:rPr>
-              </m:ctrlPr>
-            </m:dPr>
-            <m:e>
-              <m:r>
-                <m:rPr>
-                  <m:sty m:val="p"/>
-                </m:rPr>
-                <w:rPr>
-                  <w:rFonts w:ascii="Cambria Math" w:hAnsi="Cambria Math"/>
-                  <w:lang w:val=""/>
-                </w:rPr>
-                <m:t>A∩B∩C</m:t>
-              </m:r>
-            </m:e>
-          </m:d>
-        </m:oMath>
-      </m:oMathPara>
-    </w:p>
-    <w:p>
-      <w:pPr>
+        <w:lastRenderedPageBreak/>
+        <w:t xml:space="preserve">Eliminate </w:t>
+      </w:r>
+      <m:oMath>
+        <m:r>
+          <w:rPr>
+            <w:rFonts w:ascii="Cambria Math" w:hAnsi="Cambria Math"/>
+          </w:rPr>
+          <m:t>k</m:t>
+        </m:r>
+      </m:oMath>
+      <w:r>
         <w:rPr>
-          <w:rFonts w:ascii="Cambria Math" w:hAnsi="Cambria Math"/>
-          <w:lang w:val=""/>
+          <w:b/>
+          <w:bCs/>
         </w:rPr>
-      </w:pPr>
-      <m:oMathPara>
-        <m:oMath>
-          <m:r>
-            <m:rPr>
-              <m:sty m:val="p"/>
-            </m:rPr>
-            <w:rPr>
-              <w:rFonts w:ascii="Cambria Math" w:hAnsi="Cambria Math"/>
-              <w:lang w:val=""/>
-            </w:rPr>
-            <m:t>=</m:t>
-          </m:r>
-          <m:nary>
-            <m:naryPr>
-              <m:chr m:val="∑"/>
-              <m:limLoc m:val="undOvr"/>
-              <m:subHide m:val="1"/>
-              <m:supHide m:val="1"/>
-              <m:ctrlPr>
-                <w:rPr>
-                  <w:rFonts w:ascii="Cambria Math" w:hAnsi="Cambria Math"/>
-                  <w:lang w:val=""/>
-                </w:rPr>
-              </m:ctrlPr>
-            </m:naryPr>
-            <m:sub/>
-            <m:sup/>
-            <m:e>
-              <m:d>
-                <m:dPr>
-                  <m:begChr m:val="|"/>
-                  <m:endChr m:val="|"/>
-                  <m:ctrlPr>
-                    <w:rPr>
-                      <w:rFonts w:ascii="Cambria Math" w:hAnsi="Cambria Math"/>
-                      <w:lang w:val=""/>
-                    </w:rPr>
-                  </m:ctrlPr>
-                </m:dPr>
-                <m:e>
-                  <m:r>
-                    <m:rPr>
-                      <m:sty m:val="p"/>
-                    </m:rPr>
-                    <w:rPr>
-                      <w:rFonts w:ascii="Cambria Math" w:hAnsi="Cambria Math"/>
-                      <w:lang w:val=""/>
-                    </w:rPr>
-                    <m:t>A</m:t>
-                  </m:r>
-                </m:e>
-              </m:d>
-            </m:e>
-          </m:nary>
-          <m:r>
-            <m:rPr>
-              <m:sty m:val="p"/>
-            </m:rPr>
-            <w:rPr>
-              <w:rFonts w:ascii="Cambria Math" w:hAnsi="Cambria Math"/>
-              <w:lang w:val=""/>
-            </w:rPr>
-            <m:t>-</m:t>
-          </m:r>
-          <m:nary>
-            <m:naryPr>
-              <m:chr m:val="∑"/>
-              <m:limLoc m:val="undOvr"/>
-              <m:subHide m:val="1"/>
-              <m:supHide m:val="1"/>
-              <m:ctrlPr>
-                <w:rPr>
-                  <w:rFonts w:ascii="Cambria Math" w:hAnsi="Cambria Math"/>
-                  <w:lang w:val=""/>
-                </w:rPr>
-              </m:ctrlPr>
-            </m:naryPr>
-            <m:sub/>
-            <m:sup/>
-            <m:e>
-              <m:d>
-                <m:dPr>
-                  <m:begChr m:val="|"/>
-                  <m:endChr m:val="|"/>
-                  <m:ctrlPr>
-                    <w:rPr>
-                      <w:rFonts w:ascii="Cambria Math" w:hAnsi="Cambria Math"/>
-                      <w:lang w:val=""/>
-                    </w:rPr>
-                  </m:ctrlPr>
-                </m:dPr>
-                <m:e>
-                  <m:r>
-                    <m:rPr>
-                      <m:sty m:val="p"/>
-                    </m:rPr>
-                    <w:rPr>
-                      <w:rFonts w:ascii="Cambria Math" w:hAnsi="Cambria Math"/>
-                      <w:lang w:val=""/>
-                    </w:rPr>
-                    <m:t>A∩B</m:t>
-                  </m:r>
-                </m:e>
-              </m:d>
-            </m:e>
-          </m:nary>
-          <m:r>
-            <m:rPr>
-              <m:sty m:val="p"/>
-            </m:rPr>
-            <w:rPr>
-              <w:rFonts w:ascii="Cambria Math" w:hAnsi="Cambria Math"/>
-              <w:lang w:val=""/>
-            </w:rPr>
-            <m:t>+</m:t>
-          </m:r>
-          <m:nary>
-            <m:naryPr>
-              <m:chr m:val="∑"/>
-              <m:limLoc m:val="undOvr"/>
-              <m:subHide m:val="1"/>
-              <m:supHide m:val="1"/>
-              <m:ctrlPr>
-                <w:rPr>
-                  <w:rFonts w:ascii="Cambria Math" w:hAnsi="Cambria Math"/>
-                  <w:lang w:val=""/>
-                </w:rPr>
-              </m:ctrlPr>
-            </m:naryPr>
-            <m:sub/>
-            <m:sup/>
-            <m:e>
-              <m:d>
-                <m:dPr>
-                  <m:begChr m:val="|"/>
-                  <m:endChr m:val="|"/>
-                  <m:ctrlPr>
-                    <w:rPr>
-                      <w:rFonts w:ascii="Cambria Math" w:hAnsi="Cambria Math"/>
-                      <w:lang w:val=""/>
-                    </w:rPr>
-                  </m:ctrlPr>
-                </m:dPr>
-                <m:e>
-                  <m:r>
-                    <m:rPr>
-                      <m:sty m:val="p"/>
-                    </m:rPr>
-                    <w:rPr>
-                      <w:rFonts w:ascii="Cambria Math" w:hAnsi="Cambria Math"/>
-                      <w:lang w:val=""/>
-                    </w:rPr>
-                    <m:t>A∩B∩C</m:t>
-                  </m:r>
-                </m:e>
-              </m:d>
-            </m:e>
-          </m:nary>
-        </m:oMath>
-      </m:oMathPara>
-    </w:p>
-    <w:p>
-      <w:pPr>
+        <w:t xml:space="preserve"> Wrong Options per Word (Guaranteed Correct):</w:t>
+      </w:r>
+      <w:r>
+        <w:t xml:space="preserve"> For each word (row </w:t>
+      </w:r>
+      <w:proofErr w:type="spellStart"/>
+      <w:r>
+        <w:t>i</w:t>
+      </w:r>
+      <w:proofErr w:type="spellEnd"/>
+      <w:r>
+        <w:t xml:space="preserve">), </w:t>
+      </w:r>
+      <m:oMath>
+        <m:r>
+          <w:rPr>
+            <w:rFonts w:ascii="Cambria Math" w:hAnsi="Cambria Math"/>
+          </w:rPr>
+          <m:t>k</m:t>
+        </m:r>
+      </m:oMath>
+      <w:r>
+        <w:t xml:space="preserve"> </w:t>
+      </w:r>
+      <w:r>
         <w:rPr>
-          <w:lang w:val=""/>
+          <w:i/>
+          <w:iCs/>
         </w:rPr>
-      </w:pPr>
-      <m:oMathPara>
-        <m:oMath>
-          <m:d>
-            <m:dPr>
-              <m:begChr m:val="|"/>
-              <m:endChr m:val="|"/>
-              <m:ctrlPr>
-                <w:rPr>
-                  <w:rFonts w:ascii="Cambria Math" w:hAnsi="Cambria Math"/>
-                  <w:lang w:val=""/>
-                </w:rPr>
-              </m:ctrlPr>
-            </m:dPr>
-            <m:e>
-              <m:r>
-                <m:rPr>
-                  <m:sty m:val="p"/>
-                </m:rPr>
-                <w:rPr>
-                  <w:rFonts w:ascii="Cambria Math" w:hAnsi="Cambria Math"/>
-                  <w:lang w:val=""/>
-                </w:rPr>
-                <m:t>A∪B∪C</m:t>
-              </m:r>
-            </m:e>
-          </m:d>
-          <m:r>
-            <m:rPr>
-              <m:sty m:val="p"/>
-            </m:rPr>
-            <w:rPr>
-              <w:rFonts w:ascii="Cambria Math" w:hAnsi="Cambria Math"/>
-              <w:lang w:val=""/>
-            </w:rPr>
-            <m:t>=</m:t>
-          </m:r>
-          <m:r>
-            <w:rPr>
-              <w:rFonts w:ascii="Cambria Math" w:hAnsi="Cambria Math"/>
-              <w:lang w:val=""/>
-            </w:rPr>
-            <m:t>6</m:t>
-          </m:r>
-          <m:r>
-            <m:rPr>
-              <m:sty m:val="p"/>
-            </m:rPr>
-            <w:rPr>
-              <w:rFonts w:ascii="Cambria Math" w:hAnsi="Cambria Math"/>
-              <w:lang w:val=""/>
-            </w:rPr>
-            <m:t>-</m:t>
-          </m:r>
-          <m:r>
-            <m:rPr>
-              <m:sty m:val="p"/>
-            </m:rPr>
-            <w:rPr>
-              <w:rFonts w:ascii="Cambria Math" w:hAnsi="Cambria Math"/>
-              <w:lang w:val=""/>
-            </w:rPr>
-            <m:t>3</m:t>
-          </m:r>
-          <m:d>
-            <m:dPr>
-              <m:ctrlPr>
-                <w:rPr>
-                  <w:rFonts w:ascii="Cambria Math" w:hAnsi="Cambria Math"/>
-                  <w:lang w:val=""/>
-                </w:rPr>
-              </m:ctrlPr>
-            </m:dPr>
-            <m:e>
-              <m:f>
-                <m:fPr>
-                  <m:ctrlPr>
-                    <w:rPr>
-                      <w:rFonts w:ascii="Cambria Math" w:hAnsi="Cambria Math"/>
-                      <w:i/>
-                      <w:lang w:val=""/>
-                    </w:rPr>
-                  </m:ctrlPr>
-                </m:fPr>
-                <m:num>
-                  <m:r>
-                    <w:rPr>
-                      <w:rFonts w:ascii="Cambria Math" w:hAnsi="Cambria Math"/>
-                      <w:lang w:val=""/>
-                    </w:rPr>
-                    <m:t>1</m:t>
-                  </m:r>
-                </m:num>
-                <m:den>
-                  <m:r>
-                    <w:rPr>
-                      <w:rFonts w:ascii="Cambria Math" w:hAnsi="Cambria Math"/>
-                      <w:lang w:val=""/>
-                    </w:rPr>
-                    <m:t>3</m:t>
-                  </m:r>
-                </m:den>
-              </m:f>
-              <m:r>
-                <w:rPr>
-                  <w:rFonts w:ascii="Cambria Math" w:hAnsi="Cambria Math"/>
-                  <w:lang w:val=""/>
-                </w:rPr>
-                <m:t>∙4</m:t>
-              </m:r>
-            </m:e>
-          </m:d>
-          <m:r>
-            <m:rPr>
-              <m:sty m:val="p"/>
-            </m:rPr>
-            <w:rPr>
-              <w:rFonts w:ascii="Cambria Math" w:hAnsi="Cambria Math"/>
-              <w:lang w:val=""/>
-            </w:rPr>
-            <m:t>-</m:t>
-          </m:r>
-          <m:d>
-            <m:dPr>
-              <m:ctrlPr>
-                <w:rPr>
-                  <w:rFonts w:ascii="Cambria Math" w:hAnsi="Cambria Math"/>
-                  <w:lang w:val=""/>
-                </w:rPr>
-              </m:ctrlPr>
-            </m:dPr>
-            <m:e>
-              <m:f>
-                <m:fPr>
-                  <m:ctrlPr>
-                    <w:rPr>
-                      <w:rFonts w:ascii="Cambria Math" w:hAnsi="Cambria Math"/>
-                      <w:i/>
-                      <w:lang w:val=""/>
-                    </w:rPr>
-                  </m:ctrlPr>
-                </m:fPr>
-                <m:num>
-                  <m:r>
-                    <w:rPr>
-                      <w:rFonts w:ascii="Cambria Math" w:hAnsi="Cambria Math"/>
-                      <w:lang w:val=""/>
-                    </w:rPr>
-                    <m:t>1</m:t>
-                  </m:r>
-                </m:num>
-                <m:den>
-                  <m:r>
-                    <w:rPr>
-                      <w:rFonts w:ascii="Cambria Math" w:hAnsi="Cambria Math"/>
-                      <w:lang w:val=""/>
-                    </w:rPr>
-                    <m:t>27</m:t>
-                  </m:r>
-                </m:den>
-              </m:f>
-              <m:r>
-                <w:rPr>
-                  <w:rFonts w:ascii="Cambria Math" w:hAnsi="Cambria Math"/>
-                  <w:lang w:val=""/>
-                </w:rPr>
-                <m:t>∙</m:t>
-              </m:r>
-              <m:r>
-                <w:rPr>
-                  <w:rFonts w:ascii="Cambria Math" w:hAnsi="Cambria Math"/>
-                  <w:lang w:val=""/>
-                </w:rPr>
-                <m:t>2</m:t>
-              </m:r>
-            </m:e>
-          </m:d>
-          <m:r>
-            <w:rPr>
-              <w:rFonts w:ascii="Cambria Math" w:hAnsi="Cambria Math"/>
-              <w:lang w:val=""/>
-            </w:rPr>
-            <m:t>=2.59</m:t>
-          </m:r>
-        </m:oMath>
-      </m:oMathPara>
+        <w:t>incorrect</w:t>
+      </w:r>
+      <w:r>
+        <w:t xml:space="preserve"> definitions are randomly selected from the available </w:t>
+      </w:r>
+      <m:oMath>
+        <m:r>
+          <w:rPr>
+            <w:rFonts w:ascii="Cambria Math" w:hAnsi="Cambria Math"/>
+          </w:rPr>
+          <m:t>n-1</m:t>
+        </m:r>
+      </m:oMath>
+      <w:r>
+        <w:t xml:space="preserve"> incorrect definitions and marked as false. This ensures that the correct match for word </w:t>
+      </w:r>
+      <m:oMath>
+        <m:r>
+          <w:rPr>
+            <w:rFonts w:ascii="Cambria Math" w:hAnsi="Cambria Math"/>
+          </w:rPr>
+          <m:t>i</m:t>
+        </m:r>
+      </m:oMath>
+      <w:r>
+        <w:t xml:space="preserve"> is never eliminated. The parameter k varied from 1 to 3 (</w:t>
+      </w:r>
+      <w:proofErr w:type="spellStart"/>
+      <w:r>
+        <w:t>k_list</w:t>
+      </w:r>
+      <w:proofErr w:type="spellEnd"/>
+      <w:r>
+        <w:t xml:space="preserve"> = 1:3).</w:t>
+      </w:r>
+    </w:p>
+    <w:p>
+      <w:pPr>
+        <w:numPr>
+          <w:ilvl w:val="0"/>
+          <w:numId w:val="3"/>
+        </w:numPr>
+      </w:pPr>
+      <w:r>
+        <w:rPr>
+          <w:b/>
+          <w:bCs/>
+        </w:rPr>
+        <w:t xml:space="preserve">Eliminate </w:t>
+      </w:r>
+      <m:oMath>
+        <m:r>
+          <w:rPr>
+            <w:rFonts w:ascii="Cambria Math" w:hAnsi="Cambria Math"/>
+          </w:rPr>
+          <m:t>y</m:t>
+        </m:r>
+      </m:oMath>
+      <w:r>
+        <w:rPr>
+          <w:b/>
+          <w:bCs/>
+        </w:rPr>
+        <w:t xml:space="preserve"> Incorrect Global Pairs (Guaranteed Correct):</w:t>
+      </w:r>
+      <w:r>
+        <w:t xml:space="preserve"> A total of </w:t>
+      </w:r>
+      <m:oMath>
+        <m:r>
+          <w:rPr>
+            <w:rFonts w:ascii="Cambria Math" w:hAnsi="Cambria Math"/>
+          </w:rPr>
+          <m:t>y</m:t>
+        </m:r>
+      </m:oMath>
+      <w:r>
+        <w:t xml:space="preserve"> </w:t>
+      </w:r>
+      <w:r>
+        <w:rPr>
+          <w:i/>
+          <w:iCs/>
+        </w:rPr>
+        <w:t>incorrect</w:t>
+      </w:r>
+      <w:r>
+        <w:t xml:space="preserve"> word-definition pairs are randomly selected from the entire set of </w:t>
+      </w:r>
+      <m:oMath>
+        <m:sSup>
+          <m:sSupPr>
+            <m:ctrlPr>
+              <w:rPr>
+                <w:rFonts w:ascii="Cambria Math" w:hAnsi="Cambria Math"/>
+                <w:i/>
+              </w:rPr>
+            </m:ctrlPr>
+          </m:sSupPr>
+          <m:e>
+            <m:r>
+              <w:rPr>
+                <w:rFonts w:ascii="Cambria Math" w:hAnsi="Cambria Math"/>
+              </w:rPr>
+              <m:t>n</m:t>
+            </m:r>
+          </m:e>
+          <m:sup>
+            <m:r>
+              <w:rPr>
+                <w:rFonts w:ascii="Cambria Math" w:hAnsi="Cambria Math"/>
+              </w:rPr>
+              <m:t>2</m:t>
+            </m:r>
+          </m:sup>
+        </m:sSup>
+        <m:r>
+          <w:rPr>
+            <w:rFonts w:ascii="Cambria Math" w:hAnsi="Cambria Math"/>
+          </w:rPr>
+          <m:t>-n</m:t>
+        </m:r>
+      </m:oMath>
+      <w:r>
+        <w:t xml:space="preserve"> incorrect pairs and marked as false. This is a global elimination strategy where the eliminations are not tied to a specific word. The parameter </w:t>
+      </w:r>
+      <m:oMath>
+        <m:r>
+          <w:rPr>
+            <w:rFonts w:ascii="Cambria Math" w:hAnsi="Cambria Math"/>
+          </w:rPr>
+          <m:t>y</m:t>
+        </m:r>
+      </m:oMath>
+      <w:r>
+        <w:t xml:space="preserve"> ranged from 1 up to </w:t>
+      </w:r>
+      <m:oMath>
+        <m:r>
+          <w:rPr>
+            <w:rFonts w:ascii="Cambria Math" w:hAnsi="Cambria Math"/>
+          </w:rPr>
+          <m:t>n</m:t>
+        </m:r>
+        <m:r>
+          <w:rPr>
+            <w:rFonts w:ascii="Cambria Math" w:hAnsi="Cambria Math"/>
+          </w:rPr>
+          <m:t>×</m:t>
+        </m:r>
+        <m:r>
+          <w:rPr>
+            <w:rFonts w:ascii="Cambria Math" w:hAnsi="Cambria Math"/>
+          </w:rPr>
+          <m:t>max(k_list)</m:t>
+        </m:r>
+      </m:oMath>
+      <w:r>
+        <w:t xml:space="preserve"> (i.e., up to 18 for </w:t>
+      </w:r>
+      <m:oMath>
+        <m:r>
+          <w:rPr>
+            <w:rFonts w:ascii="Cambria Math" w:hAnsi="Cambria Math"/>
+          </w:rPr>
+          <m:t>n=6</m:t>
+        </m:r>
+      </m:oMath>
+      <w:r>
+        <w:t>,</w:t>
+      </w:r>
+      <w:r>
+        <w:t xml:space="preserve"> </w:t>
+      </w:r>
+      <m:oMath>
+        <m:r>
+          <w:rPr>
+            <w:rFonts w:ascii="Cambria Math" w:hAnsi="Cambria Math"/>
+          </w:rPr>
+          <m:t>k=3</m:t>
+        </m:r>
+      </m:oMath>
+      <w:r>
+        <w:t>) (</w:t>
+      </w:r>
+      <w:proofErr w:type="spellStart"/>
+      <w:r>
+        <w:t>y_list</w:t>
+      </w:r>
+      <w:proofErr w:type="spellEnd"/>
+      <w:r>
+        <w:t xml:space="preserve"> = 1:max_y_needed).</w:t>
+      </w:r>
+    </w:p>
+    <w:p>
+      <w:pPr>
+        <w:numPr>
+          <w:ilvl w:val="0"/>
+          <w:numId w:val="3"/>
+        </w:numPr>
+      </w:pPr>
+      <w:r>
+        <w:rPr>
+          <w:b/>
+          <w:bCs/>
+        </w:rPr>
+        <w:t xml:space="preserve">Eliminate </w:t>
+      </w:r>
+      <m:oMath>
+        <m:r>
+          <w:rPr>
+            <w:rFonts w:ascii="Cambria Math" w:hAnsi="Cambria Math"/>
+          </w:rPr>
+          <m:t>k</m:t>
+        </m:r>
+      </m:oMath>
+      <w:r>
+        <w:rPr>
+          <w:b/>
+          <w:bCs/>
+        </w:rPr>
+        <w:t xml:space="preserve"> Options per Word (May Forbid Correct):</w:t>
+      </w:r>
+      <w:r>
+        <w:t xml:space="preserve"> For each word (row </w:t>
+      </w:r>
+      <m:oMath>
+        <m:r>
+          <w:rPr>
+            <w:rFonts w:ascii="Cambria Math" w:hAnsi="Cambria Math"/>
+          </w:rPr>
+          <m:t>i</m:t>
+        </m:r>
+      </m:oMath>
+      <w:r>
+        <w:t xml:space="preserve">), </w:t>
+      </w:r>
+      <m:oMath>
+        <m:r>
+          <w:rPr>
+            <w:rFonts w:ascii="Cambria Math" w:hAnsi="Cambria Math"/>
+          </w:rPr>
+          <m:t>k</m:t>
+        </m:r>
+      </m:oMath>
+      <w:r>
+        <w:t xml:space="preserve"> definitions are randomly selected from all </w:t>
+      </w:r>
+      <m:oMath>
+        <m:r>
+          <w:rPr>
+            <w:rFonts w:ascii="Cambria Math" w:hAnsi="Cambria Math"/>
+          </w:rPr>
+          <m:t>n</m:t>
+        </m:r>
+      </m:oMath>
+      <w:r>
+        <w:t xml:space="preserve"> definitions and marked as false. In this scenario, there is no guarantee that the correct match for word </w:t>
+      </w:r>
+      <m:oMath>
+        <m:r>
+          <w:rPr>
+            <w:rFonts w:ascii="Cambria Math" w:hAnsi="Cambria Math"/>
+          </w:rPr>
+          <m:t>i</m:t>
+        </m:r>
+      </m:oMath>
+      <w:r>
+        <w:t xml:space="preserve"> will be preserved. This models a less ideal elimination process.</w:t>
+      </w:r>
+    </w:p>
+    <w:p>
+      <w:pPr>
+        <w:numPr>
+          <w:ilvl w:val="0"/>
+          <w:numId w:val="3"/>
+        </w:numPr>
+      </w:pPr>
+      <w:r>
+        <w:rPr>
+          <w:b/>
+          <w:bCs/>
+        </w:rPr>
+        <w:t xml:space="preserve">Eliminate </w:t>
+      </w:r>
+      <m:oMath>
+        <m:r>
+          <w:rPr>
+            <w:rFonts w:ascii="Cambria Math" w:hAnsi="Cambria Math"/>
+          </w:rPr>
+          <m:t>y</m:t>
+        </m:r>
+      </m:oMath>
+      <w:r>
+        <w:rPr>
+          <w:b/>
+          <w:bCs/>
+        </w:rPr>
+        <w:t xml:space="preserve"> Global Pairs (May Forbid Correct):</w:t>
+      </w:r>
+      <w:r>
+        <w:t xml:space="preserve"> A total of </w:t>
+      </w:r>
+      <m:oMath>
+        <m:r>
+          <w:rPr>
+            <w:rFonts w:ascii="Cambria Math" w:hAnsi="Cambria Math"/>
+          </w:rPr>
+          <m:t>y</m:t>
+        </m:r>
+      </m:oMath>
+      <w:r>
+        <w:t xml:space="preserve"> pairs are randomly selected from all </w:t>
+      </w:r>
+      <m:oMath>
+        <m:sSup>
+          <m:sSupPr>
+            <m:ctrlPr>
+              <w:rPr>
+                <w:rFonts w:ascii="Cambria Math" w:hAnsi="Cambria Math"/>
+                <w:i/>
+              </w:rPr>
+            </m:ctrlPr>
+          </m:sSupPr>
+          <m:e>
+            <m:r>
+              <w:rPr>
+                <w:rFonts w:ascii="Cambria Math" w:hAnsi="Cambria Math"/>
+              </w:rPr>
+              <m:t>n</m:t>
+            </m:r>
+          </m:e>
+          <m:sup>
+            <m:r>
+              <w:rPr>
+                <w:rFonts w:ascii="Cambria Math" w:hAnsi="Cambria Math"/>
+              </w:rPr>
+              <m:t>2</m:t>
+            </m:r>
+          </m:sup>
+        </m:sSup>
+      </m:oMath>
+      <w:r>
+        <w:t xml:space="preserve"> possible word-definition pairs (including correct ones) and marked as false. This is a global elimination strategy where correct matches may inadvertently be removed.</w:t>
+      </w:r>
+    </w:p>
+    <w:p>
+      <w:r>
+        <w:t xml:space="preserve">After applying elimination rules, the allowed matrix defines the remaining valid matches. The </w:t>
+      </w:r>
+      <w:proofErr w:type="spellStart"/>
+      <w:r>
+        <w:t>allValidPerms</w:t>
+      </w:r>
+      <w:proofErr w:type="spellEnd"/>
+      <w:r>
+        <w:t xml:space="preserve"> helper function generates all possible permutations that adhere to these allowed constraints. If no valid permutations exist, that trial is skipped.</w:t>
+      </w:r>
     </w:p>
     <w:p>
       <w:pPr>
         <w:pStyle w:val="Heading2"/>
       </w:pPr>
       <w:r>
-        <w:t xml:space="preserve">Correct Answers May </w:t>
-      </w:r>
-      <w:r>
-        <w:t>Not Be</w:t>
-      </w:r>
-      <w:r>
-        <w:t xml:space="preserve"> Eliminated</w:t>
-      </w:r>
-    </w:p>
-    <w:p/>
-    <w:p>
-      <w:pPr>
-        <w:pStyle w:val="Heading1"/>
-      </w:pPr>
-      <w:r>
-        <w:t>Methods</w:t>
-      </w:r>
-    </w:p>
-    <w:p>
-      <w:r>
-        <w:t>We represented the problem as a matrix, with terms as rows and answers as columns. All values were set by default to true, with eliminated option</w:t>
-      </w:r>
-      <w:r>
-        <w:t>s</w:t>
-      </w:r>
-      <w:r>
-        <w:t xml:space="preserve">/pairs being set to false. </w:t>
-      </w:r>
-      <w:r>
-        <w:t xml:space="preserve">Options were eliminated as “k options eliminated per term” for every time, while pairs were eliminated as “y pairs per entire problem.” Such that nature is that for </w:t>
+        <w:t>Accuracy Metric</w:t>
+      </w:r>
+    </w:p>
+    <w:p>
+      <w:r>
+        <w:t>To quantify the effectiveness of each strategy, we use</w:t>
+      </w:r>
+      <w:r>
+        <w:t xml:space="preserve">d a metric judging improvement towards a perfect score, </w:t>
+      </w:r>
+      <w:r>
+        <w:t>calculated for each data point (</w:t>
+      </w:r>
+      <m:oMath>
+        <m:r>
+          <w:rPr>
+            <w:rFonts w:ascii="Cambria Math" w:hAnsi="Cambria Math"/>
+          </w:rPr>
+          <m:t>n</m:t>
+        </m:r>
+      </m:oMath>
+      <w:r>
+        <w:t>,</w:t>
+      </w:r>
+      <w:r>
+        <w:t xml:space="preserve"> </w:t>
       </w:r>
       <m:oMath>
         <m:r>
@@ -993,20 +938,23 @@
           </w:rPr>
           <m:t>k</m:t>
         </m:r>
-        <m:r>
-          <w:rPr>
-            <w:rFonts w:ascii="Cambria Math" w:hAnsi="Cambria Math"/>
-          </w:rPr>
-          <m:t>=y</m:t>
-        </m:r>
-      </m:oMath>
-      <w:r>
-        <w:t>, more pairs are eliminated for former, but the latter sees eliminations unevenly scattered through rows.</w:t>
-      </w:r>
-    </w:p>
-    <w:p>
-      <w:r>
-        <w:t xml:space="preserve">Any comparison between the two methods must take place with the same </w:t>
+      </m:oMath>
+      <w:r>
+        <w:t>,</w:t>
+      </w:r>
+      <w:r>
+        <w:t> or </w:t>
+      </w:r>
+      <m:oMath>
+        <m:r>
+          <w:rPr>
+            <w:rFonts w:ascii="Cambria Math" w:hAnsi="Cambria Math"/>
+          </w:rPr>
+          <m:t>y</m:t>
+        </m:r>
+      </m:oMath>
+      <w:r>
+        <w:t>) on the graphs. This metric measures how much closer a strategy gets to a perfect score (</w:t>
       </w:r>
       <m:oMath>
         <m:r>
@@ -1017,72 +965,7 @@
         </m:r>
       </m:oMath>
       <w:r>
-        <w:t xml:space="preserve"> on the x-axis, but </w:t>
-      </w:r>
-      <m:oMath>
-        <m:r>
-          <w:rPr>
-            <w:rFonts w:ascii="Cambria Math" w:hAnsi="Cambria Math"/>
-          </w:rPr>
-          <m:t>y=kn</m:t>
-        </m:r>
-      </m:oMath>
-      <w:r>
-        <w:t xml:space="preserve"> on the y-axis.</w:t>
-      </w:r>
-    </w:p>
-    <w:p/>
-    <w:p>
-      <w:r>
-        <w:t xml:space="preserve"> </w:t>
-      </w:r>
-      <w:r>
-        <w:t>The difference between eliminating pairs compared to eliminating values lies</w:t>
-      </w:r>
-      <w:r>
-        <w:t xml:space="preserve"> in a that </w:t>
-      </w:r>
-    </w:p>
-    <w:p/>
-    <w:p>
-      <w:r>
-        <w:t xml:space="preserve">Improvement was used as a metric to judge the effectiveness of both removing </w:t>
-      </w:r>
-      <m:oMath>
-        <m:r>
-          <w:rPr>
-            <w:rFonts w:ascii="Cambria Math" w:hAnsi="Cambria Math"/>
-          </w:rPr>
-          <m:t>k</m:t>
-        </m:r>
-      </m:oMath>
-      <w:r>
-        <w:t xml:space="preserve"> options and </w:t>
-      </w:r>
-      <m:oMath>
-        <m:r>
-          <w:rPr>
-            <w:rFonts w:ascii="Cambria Math" w:hAnsi="Cambria Math"/>
-          </w:rPr>
-          <m:t>k</m:t>
-        </m:r>
-      </m:oMath>
-      <w:r>
-        <w:t xml:space="preserve"> pairs from </w:t>
-      </w:r>
-      <m:oMath>
-        <m:r>
-          <w:rPr>
-            <w:rFonts w:ascii="Cambria Math" w:hAnsi="Cambria Math"/>
-          </w:rPr>
-          <m:t>n</m:t>
-        </m:r>
-      </m:oMath>
-      <w:r>
-        <w:t xml:space="preserve"> pairs</w:t>
-      </w:r>
-      <w:r>
-        <w:t>, given by the formula:</w:t>
+        <w:t xml:space="preserve"> correct matches) relative to the random guessing baseline.</w:t>
       </w:r>
     </w:p>
     <w:p>
@@ -1126,7 +1009,7 @@
                     <w:rPr>
                       <w:rFonts w:ascii="Cambria Math" w:hAnsi="Cambria Math"/>
                     </w:rPr>
-                    <m:t>method</m:t>
+                    <m:t>strategy</m:t>
                   </m:r>
                 </m:sub>
               </m:sSub>
@@ -1256,6 +1139,203 @@
       </m:oMathPara>
     </w:p>
     <w:p>
+      <w:r>
+        <w:t>Where:</w:t>
+      </w:r>
+    </w:p>
+    <w:p>
+      <w:pPr>
+        <w:numPr>
+          <w:ilvl w:val="0"/>
+          <w:numId w:val="4"/>
+        </w:numPr>
+      </w:pPr>
+      <m:oMath>
+        <m:sSub>
+          <m:sSubPr>
+            <m:ctrlPr>
+              <w:rPr>
+                <w:rFonts w:ascii="Cambria Math" w:hAnsi="Cambria Math"/>
+                <w:i/>
+              </w:rPr>
+            </m:ctrlPr>
+          </m:sSubPr>
+          <m:e>
+            <m:r>
+              <w:rPr>
+                <w:rFonts w:ascii="Cambria Math" w:hAnsi="Cambria Math"/>
+              </w:rPr>
+              <m:t>E</m:t>
+            </m:r>
+          </m:e>
+          <m:sub>
+            <m:r>
+              <w:rPr>
+                <w:rFonts w:ascii="Cambria Math" w:hAnsi="Cambria Math"/>
+              </w:rPr>
+              <m:t>strategy</m:t>
+            </m:r>
+          </m:sub>
+        </m:sSub>
+        <m:d>
+          <m:dPr>
+            <m:ctrlPr>
+              <w:rPr>
+                <w:rFonts w:ascii="Cambria Math" w:hAnsi="Cambria Math"/>
+                <w:i/>
+              </w:rPr>
+            </m:ctrlPr>
+          </m:dPr>
+          <m:e>
+            <m:r>
+              <w:rPr>
+                <w:rFonts w:ascii="Cambria Math" w:hAnsi="Cambria Math"/>
+              </w:rPr>
+              <m:t>n</m:t>
+            </m:r>
+          </m:e>
+        </m:d>
+      </m:oMath>
+      <w:r>
+        <w:t xml:space="preserve"> </w:t>
+      </w:r>
+      <w:r>
+        <w:t xml:space="preserve">is the expected number of correct matches for a given strategy at </w:t>
+      </w:r>
+      <m:oMath>
+        <m:r>
+          <w:rPr>
+            <w:rFonts w:ascii="Cambria Math" w:hAnsi="Cambria Math"/>
+          </w:rPr>
+          <m:t>n</m:t>
+        </m:r>
+      </m:oMath>
+      <w:r>
+        <w:t xml:space="preserve"> words.</w:t>
+      </w:r>
+    </w:p>
+    <w:p>
+      <w:pPr>
+        <w:numPr>
+          <w:ilvl w:val="0"/>
+          <w:numId w:val="4"/>
+        </w:numPr>
+      </w:pPr>
+      <m:oMath>
+        <m:sSub>
+          <m:sSubPr>
+            <m:ctrlPr>
+              <w:rPr>
+                <w:rFonts w:ascii="Cambria Math" w:hAnsi="Cambria Math"/>
+                <w:i/>
+              </w:rPr>
+            </m:ctrlPr>
+          </m:sSubPr>
+          <m:e>
+            <m:r>
+              <w:rPr>
+                <w:rFonts w:ascii="Cambria Math" w:hAnsi="Cambria Math"/>
+              </w:rPr>
+              <m:t>E</m:t>
+            </m:r>
+          </m:e>
+          <m:sub>
+            <m:r>
+              <w:rPr>
+                <w:rFonts w:ascii="Cambria Math" w:hAnsi="Cambria Math"/>
+              </w:rPr>
+              <m:t>random</m:t>
+            </m:r>
+          </m:sub>
+        </m:sSub>
+        <m:d>
+          <m:dPr>
+            <m:ctrlPr>
+              <w:rPr>
+                <w:rFonts w:ascii="Cambria Math" w:hAnsi="Cambria Math"/>
+                <w:i/>
+              </w:rPr>
+            </m:ctrlPr>
+          </m:dPr>
+          <m:e>
+            <m:r>
+              <w:rPr>
+                <w:rFonts w:ascii="Cambria Math" w:hAnsi="Cambria Math"/>
+              </w:rPr>
+              <m:t>n</m:t>
+            </m:r>
+          </m:e>
+        </m:d>
+      </m:oMath>
+      <w:r>
+        <w:t xml:space="preserve"> is the expected number of correct matches for random guessing at </w:t>
+      </w:r>
+      <m:oMath>
+        <m:r>
+          <w:rPr>
+            <w:rFonts w:ascii="Cambria Math" w:hAnsi="Cambria Math"/>
+          </w:rPr>
+          <m:t>n</m:t>
+        </m:r>
+      </m:oMath>
+      <w:r>
+        <w:t xml:space="preserve"> words (which is always 1).</w:t>
+      </w:r>
+    </w:p>
+    <w:p>
+      <w:pPr>
+        <w:numPr>
+          <w:ilvl w:val="0"/>
+          <w:numId w:val="4"/>
+        </w:numPr>
+      </w:pPr>
+      <m:oMath>
+        <m:r>
+          <w:rPr>
+            <w:rFonts w:ascii="Cambria Math" w:hAnsi="Cambria Math"/>
+          </w:rPr>
+          <w:lastRenderedPageBreak/>
+          <m:t>n</m:t>
+        </m:r>
+      </m:oMath>
+      <w:r>
+        <w:t xml:space="preserve"> is the total number of words (and the maximum possible correct matches).</w:t>
+      </w:r>
+    </w:p>
+    <w:p>
+      <w:r>
+        <w:t xml:space="preserve">This metric normalizes the gain by the maximum possible gain achievable beyond random chance, providing a more </w:t>
+      </w:r>
+      <w:r>
+        <w:t>scalable</w:t>
+      </w:r>
+      <w:r>
+        <w:t xml:space="preserve"> percentage of improvement</w:t>
+      </w:r>
+      <w:r>
+        <w:t xml:space="preserve"> especially with lower baseline accuracies at high </w:t>
+      </w:r>
+      <m:oMath>
+        <m:r>
+          <w:rPr>
+            <w:rFonts w:ascii="Cambria Math" w:hAnsi="Cambria Math"/>
+          </w:rPr>
+          <m:t>n</m:t>
+        </m:r>
+      </m:oMath>
+      <w:r>
+        <w:t xml:space="preserve"> v</w:t>
+      </w:r>
+      <w:proofErr w:type="spellStart"/>
+      <w:r>
+        <w:t>alues</w:t>
+      </w:r>
+      <w:proofErr w:type="spellEnd"/>
+      <w:r>
+        <w:t>.</w:t>
+      </w:r>
+    </w:p>
+    <w:p>
       <w:pPr>
         <w:pStyle w:val="Heading1"/>
       </w:pPr>
@@ -1263,14 +1343,9 @@
         <w:t>Results</w:t>
       </w:r>
     </w:p>
-    <w:p/>
-    <w:p>
-      <w:pPr>
-        <w:pStyle w:val="Heading1"/>
-      </w:pPr>
-      <w:r>
-        <w:lastRenderedPageBreak/>
-        <w:t>Figures</w:t>
+    <w:p>
+      <w:r>
+        <w:t>The simulations provide insights into how different elimination strategies impact the expected number of correct matches. The results are visualized in the following figures:</w:t>
       </w:r>
     </w:p>
     <w:p>
@@ -1279,10 +1354,10 @@
           <w:noProof/>
         </w:rPr>
         <w:drawing>
-          <wp:inline distT="0" distB="0" distL="0" distR="0" wp14:anchorId="0B70C341" wp14:editId="2A711303">
+          <wp:inline distT="0" distB="0" distL="0" distR="0" wp14:anchorId="7DCB5F74" wp14:editId="23E9D464">
             <wp:extent cx="5943600" cy="3573145"/>
             <wp:effectExtent l="0" t="0" r="0" b="8255"/>
-            <wp:docPr id="115771401" name="Picture 1" descr="A graph showing the effect of a pair of air&#10;&#10;AI-generated content may be incorrect."/>
+            <wp:docPr id="393713073" name="Picture 1" descr="A graph showing the effect of a word&#10;&#10;AI-generated content may be incorrect."/>
             <wp:cNvGraphicFramePr>
               <a:graphicFrameLocks xmlns:a="http://schemas.openxmlformats.org/drawingml/2006/main" noChangeAspect="1"/>
             </wp:cNvGraphicFramePr>
@@ -1290,53 +1365,7 @@
               <a:graphicData uri="http://schemas.openxmlformats.org/drawingml/2006/picture">
                 <pic:pic xmlns:pic="http://schemas.openxmlformats.org/drawingml/2006/picture">
                   <pic:nvPicPr>
-                    <pic:cNvPr id="115771401" name="Picture 1" descr="A graph showing the effect of a pair of air&#10;&#10;AI-generated content may be incorrect."/>
-                    <pic:cNvPicPr/>
-                  </pic:nvPicPr>
-                  <pic:blipFill>
-                    <a:blip r:embed="rId5">
-                      <a:extLst>
-                        <a:ext uri="{28A0092B-C50C-407E-A947-70E740481C1C}">
-                          <a14:useLocalDpi xmlns:a14="http://schemas.microsoft.com/office/drawing/2010/main" val="0"/>
-                        </a:ext>
-                      </a:extLst>
-                    </a:blip>
-                    <a:stretch>
-                      <a:fillRect/>
-                    </a:stretch>
-                  </pic:blipFill>
-                  <pic:spPr>
-                    <a:xfrm>
-                      <a:off x="0" y="0"/>
-                      <a:ext cx="5943600" cy="3573145"/>
-                    </a:xfrm>
-                    <a:prstGeom prst="rect">
-                      <a:avLst/>
-                    </a:prstGeom>
-                  </pic:spPr>
-                </pic:pic>
-              </a:graphicData>
-            </a:graphic>
-          </wp:inline>
-        </w:drawing>
-      </w:r>
-      <w:r>
-        <w:rPr>
-          <w:noProof/>
-        </w:rPr>
-        <w:drawing>
-          <wp:inline distT="0" distB="0" distL="0" distR="0" wp14:anchorId="1D469C2F" wp14:editId="1FD98EF1">
-            <wp:extent cx="5943600" cy="3573145"/>
-            <wp:effectExtent l="0" t="0" r="0" b="8255"/>
-            <wp:docPr id="311837516" name="Picture 2" descr="A graph showing the effect of a word&#10;&#10;AI-generated content may be incorrect."/>
-            <wp:cNvGraphicFramePr>
-              <a:graphicFrameLocks xmlns:a="http://schemas.openxmlformats.org/drawingml/2006/main" noChangeAspect="1"/>
-            </wp:cNvGraphicFramePr>
-            <a:graphic xmlns:a="http://schemas.openxmlformats.org/drawingml/2006/main">
-              <a:graphicData uri="http://schemas.openxmlformats.org/drawingml/2006/picture">
-                <pic:pic xmlns:pic="http://schemas.openxmlformats.org/drawingml/2006/picture">
-                  <pic:nvPicPr>
-                    <pic:cNvPr id="311837516" name="Picture 2" descr="A graph showing the effect of a word&#10;&#10;AI-generated content may be incorrect."/>
+                    <pic:cNvPr id="393713073" name="Picture 1" descr="A graph showing the effect of a word&#10;&#10;AI-generated content may be incorrect."/>
                     <pic:cNvPicPr/>
                   </pic:nvPicPr>
                   <pic:blipFill>
@@ -1366,16 +1395,73 @@
           </wp:inline>
         </w:drawing>
       </w:r>
+    </w:p>
+    <w:p>
+      <w:r>
+        <w:rPr>
+          <w:b/>
+          <w:bCs/>
+        </w:rPr>
+        <w:t>Figure 1: Effect of Per-Word Elimination on Accuracy (Guaranteed Correct)</w:t>
+      </w:r>
+      <w:r>
+        <w:t xml:space="preserve"> This figure (Figure 1) illustrates the expected number of correct matches when </w:t>
+      </w:r>
+      <m:oMath>
+        <m:r>
+          <w:rPr>
+            <w:rFonts w:ascii="Cambria Math" w:hAnsi="Cambria Math"/>
+          </w:rPr>
+          <m:t>k</m:t>
+        </m:r>
+      </m:oMath>
+      <w:r>
+        <w:t xml:space="preserve"> </w:t>
+      </w:r>
+      <w:r>
+        <w:rPr>
+          <w:i/>
+          <w:iCs/>
+        </w:rPr>
+        <w:t>wrong</w:t>
+      </w:r>
+      <w:r>
+        <w:t xml:space="preserve"> options are eliminated per word. As n increases, the baseline random guessing accuracy remains constant at 1. However, </w:t>
+      </w:r>
+      <w:proofErr w:type="spellStart"/>
+      <w:r>
+        <w:t xml:space="preserve">for </w:t>
+      </w:r>
+      <w:proofErr w:type="spellEnd"/>
+      <m:oMath>
+        <m:r>
+          <w:rPr>
+            <w:rFonts w:ascii="Cambria Math" w:hAnsi="Cambria Math"/>
+          </w:rPr>
+          <m:t>k&gt;0</m:t>
+        </m:r>
+      </m:oMath>
+      <w:r>
+        <w:t>, the expected correct matches generally increase, especially for smaller n. The lines show that even a small number of guaranteed eliminations per word can lead to substantial gains. The improvement percentages indicated on the right quantify this gain relative to the potential improvement from random guessing to a perfect score.</w:t>
+      </w:r>
+    </w:p>
+    <w:p>
+      <w:pPr>
+        <w:rPr>
+          <w:b/>
+          <w:bCs/>
+        </w:rPr>
+      </w:pPr>
       <w:r>
         <w:rPr>
           <w:noProof/>
         </w:rPr>
         <w:lastRenderedPageBreak/>
         <w:drawing>
-          <wp:inline distT="0" distB="0" distL="0" distR="0" wp14:anchorId="03D2761F" wp14:editId="27DE38AC">
+          <wp:inline distT="0" distB="0" distL="0" distR="0" wp14:anchorId="38D2EF14" wp14:editId="457E38E6">
             <wp:extent cx="5943600" cy="3573145"/>
             <wp:effectExtent l="0" t="0" r="0" b="8255"/>
-            <wp:docPr id="1357213915" name="Picture 3" descr="A graph of different colored lines&#10;&#10;AI-generated content may be incorrect."/>
+            <wp:docPr id="1197661667" name="Picture 2" descr="A graph showing the effect of global pairs&#10;&#10;AI-generated content may be incorrect."/>
             <wp:cNvGraphicFramePr>
               <a:graphicFrameLocks xmlns:a="http://schemas.openxmlformats.org/drawingml/2006/main" noChangeAspect="1"/>
             </wp:cNvGraphicFramePr>
@@ -1383,7 +1469,7 @@
               <a:graphicData uri="http://schemas.openxmlformats.org/drawingml/2006/picture">
                 <pic:pic xmlns:pic="http://schemas.openxmlformats.org/drawingml/2006/picture">
                   <pic:nvPicPr>
-                    <pic:cNvPr id="1357213915" name="Picture 3" descr="A graph of different colored lines&#10;&#10;AI-generated content may be incorrect."/>
+                    <pic:cNvPr id="1197661667" name="Picture 2" descr="A graph showing the effect of global pairs&#10;&#10;AI-generated content may be incorrect."/>
                     <pic:cNvPicPr/>
                   </pic:nvPicPr>
                   <pic:blipFill>
@@ -1413,15 +1499,87 @@
           </wp:inline>
         </w:drawing>
       </w:r>
+    </w:p>
+    <w:p>
+      <w:r>
+        <w:rPr>
+          <w:b/>
+          <w:bCs/>
+        </w:rPr>
+        <w:t>Figure 2: Effect of Global Pair Elimination on Accuracy (Guaranteed Correct)</w:t>
+      </w:r>
+      <w:r>
+        <w:t xml:space="preserve"> Figure 2 presents the results for eliminating </w:t>
+      </w:r>
+      <m:oMath>
+        <m:r>
+          <w:rPr>
+            <w:rFonts w:ascii="Cambria Math" w:hAnsi="Cambria Math"/>
+          </w:rPr>
+          <m:t>y</m:t>
+        </m:r>
+      </m:oMath>
+      <w:r>
+        <w:t xml:space="preserve"> </w:t>
+      </w:r>
+      <w:r>
+        <w:rPr>
+          <w:i/>
+          <w:iCs/>
+        </w:rPr>
+        <w:t>incorrect</w:t>
+      </w:r>
+      <w:r>
+        <w:t xml:space="preserve"> pairs globally. </w:t>
+      </w:r>
+      <w:proofErr w:type="gramStart"/>
+      <w:r>
+        <w:t>Similar to</w:t>
+      </w:r>
+      <w:proofErr w:type="gramEnd"/>
+      <w:r>
+        <w:t xml:space="preserve"> per-word elimination, increasing y generally leads to higher expected correct matches. For small </w:t>
+      </w:r>
+      <m:oMath>
+        <m:r>
+          <w:rPr>
+            <w:rFonts w:ascii="Cambria Math" w:hAnsi="Cambria Math"/>
+          </w:rPr>
+          <m:t>n</m:t>
+        </m:r>
+      </m:oMath>
+      <w:r>
+        <w:t xml:space="preserve">, eliminating even a few pairs can significantly boost accuracy. The curves show a diminishing return as y increases beyond a certain point for a given </w:t>
+      </w:r>
+      <m:oMath>
+        <m:r>
+          <w:rPr>
+            <w:rFonts w:ascii="Cambria Math" w:hAnsi="Cambria Math"/>
+          </w:rPr>
+          <m:t>n</m:t>
+        </m:r>
+      </m:oMath>
+      <w:r>
+        <w:t>, as fewer beneficial incorrect pairs remain to be eliminated.</w:t>
+      </w:r>
+    </w:p>
+    <w:p>
+      <w:pPr>
+        <w:rPr>
+          <w:b/>
+          <w:bCs/>
+        </w:rPr>
+      </w:pPr>
       <w:r>
         <w:rPr>
           <w:noProof/>
         </w:rPr>
+        <w:lastRenderedPageBreak/>
         <w:drawing>
-          <wp:inline distT="0" distB="0" distL="0" distR="0" wp14:anchorId="4397F0E0" wp14:editId="52E7DFCD">
+          <wp:inline distT="0" distB="0" distL="0" distR="0" wp14:anchorId="322DEFAE" wp14:editId="5925917D">
             <wp:extent cx="5943600" cy="3573145"/>
             <wp:effectExtent l="0" t="0" r="0" b="8255"/>
-            <wp:docPr id="482283832" name="Picture 4" descr="A graph showing the effect of incorrect per-word&#10;&#10;AI-generated content may be incorrect."/>
+            <wp:docPr id="411381553" name="Picture 3" descr="A graph showing the effect of a word&#10;&#10;AI-generated content may be incorrect."/>
             <wp:cNvGraphicFramePr>
               <a:graphicFrameLocks xmlns:a="http://schemas.openxmlformats.org/drawingml/2006/main" noChangeAspect="1"/>
             </wp:cNvGraphicFramePr>
@@ -1429,7 +1587,7 @@
               <a:graphicData uri="http://schemas.openxmlformats.org/drawingml/2006/picture">
                 <pic:pic xmlns:pic="http://schemas.openxmlformats.org/drawingml/2006/picture">
                   <pic:nvPicPr>
-                    <pic:cNvPr id="482283832" name="Picture 4" descr="A graph showing the effect of incorrect per-word&#10;&#10;AI-generated content may be incorrect."/>
+                    <pic:cNvPr id="411381553" name="Picture 3" descr="A graph showing the effect of a word&#10;&#10;AI-generated content may be incorrect."/>
                     <pic:cNvPicPr/>
                   </pic:nvPicPr>
                   <pic:blipFill>
@@ -1460,6 +1618,789 @@
         </w:drawing>
       </w:r>
     </w:p>
+    <w:p>
+      <w:r>
+        <w:rPr>
+          <w:b/>
+          <w:bCs/>
+        </w:rPr>
+        <w:t>Figure 3: Effect of Per-Word Elimination (May Forbid Correct)</w:t>
+      </w:r>
+      <w:r>
+        <w:t xml:space="preserve"> In Figure 3, we observe the impact of per-word elimination where correct options </w:t>
+      </w:r>
+      <w:r>
+        <w:rPr>
+          <w:i/>
+          <w:iCs/>
+        </w:rPr>
+        <w:t>may</w:t>
+      </w:r>
+      <w:r>
+        <w:t xml:space="preserve"> be forbidden. Compared to Figure 1, the accuracy gains are significantly diminished and more erratic. Randomly eliminating options, even if only a few, introduces a risk of removing the correct answer, which can severely hinder performance. For larger </w:t>
+      </w:r>
+      <m:oMath>
+        <m:r>
+          <w:rPr>
+            <w:rFonts w:ascii="Cambria Math" w:hAnsi="Cambria Math"/>
+          </w:rPr>
+          <m:t>n</m:t>
+        </m:r>
+      </m:oMath>
+      <w:r>
+        <w:t>, the expected matches tend to hover closer to the random baseline, and in some cases, can even fall below it if too many correct options are inadvertently removed.</w:t>
+      </w:r>
+    </w:p>
+    <w:p>
+      <w:pPr>
+        <w:rPr>
+          <w:b/>
+          <w:bCs/>
+        </w:rPr>
+      </w:pPr>
+      <w:r>
+        <w:rPr>
+          <w:noProof/>
+        </w:rPr>
+        <w:lastRenderedPageBreak/>
+        <w:drawing>
+          <wp:inline distT="0" distB="0" distL="0" distR="0" wp14:anchorId="3ED7D0D1" wp14:editId="15F14BA7">
+            <wp:extent cx="5943600" cy="3573145"/>
+            <wp:effectExtent l="0" t="0" r="0" b="8255"/>
+            <wp:docPr id="1134054339" name="Picture 4" descr="A graph showing the effect of global palm elimination&#10;&#10;AI-generated content may be incorrect."/>
+            <wp:cNvGraphicFramePr>
+              <a:graphicFrameLocks xmlns:a="http://schemas.openxmlformats.org/drawingml/2006/main" noChangeAspect="1"/>
+            </wp:cNvGraphicFramePr>
+            <a:graphic xmlns:a="http://schemas.openxmlformats.org/drawingml/2006/main">
+              <a:graphicData uri="http://schemas.openxmlformats.org/drawingml/2006/picture">
+                <pic:pic xmlns:pic="http://schemas.openxmlformats.org/drawingml/2006/picture">
+                  <pic:nvPicPr>
+                    <pic:cNvPr id="1134054339" name="Picture 4" descr="A graph showing the effect of global palm elimination&#10;&#10;AI-generated content may be incorrect."/>
+                    <pic:cNvPicPr/>
+                  </pic:nvPicPr>
+                  <pic:blipFill>
+                    <a:blip r:embed="rId9">
+                      <a:extLst>
+                        <a:ext uri="{28A0092B-C50C-407E-A947-70E740481C1C}">
+                          <a14:useLocalDpi xmlns:a14="http://schemas.microsoft.com/office/drawing/2010/main" val="0"/>
+                        </a:ext>
+                      </a:extLst>
+                    </a:blip>
+                    <a:stretch>
+                      <a:fillRect/>
+                    </a:stretch>
+                  </pic:blipFill>
+                  <pic:spPr>
+                    <a:xfrm>
+                      <a:off x="0" y="0"/>
+                      <a:ext cx="5943600" cy="3573145"/>
+                    </a:xfrm>
+                    <a:prstGeom prst="rect">
+                      <a:avLst/>
+                    </a:prstGeom>
+                  </pic:spPr>
+                </pic:pic>
+              </a:graphicData>
+            </a:graphic>
+          </wp:inline>
+        </w:drawing>
+      </w:r>
+    </w:p>
+    <w:p>
+      <w:r>
+        <w:rPr>
+          <w:b/>
+          <w:bCs/>
+        </w:rPr>
+        <w:t>Figure 4: Effect of Global Pair Elimination (May Forbid Correct)</w:t>
+      </w:r>
+      <w:r>
+        <w:t xml:space="preserve"> Figure 4 depicts the scenario where </w:t>
+      </w:r>
+      <m:oMath>
+        <m:r>
+          <w:rPr>
+            <w:rFonts w:ascii="Cambria Math" w:hAnsi="Cambria Math"/>
+          </w:rPr>
+          <m:t>y</m:t>
+        </m:r>
+      </m:oMath>
+      <w:r>
+        <w:t xml:space="preserve"> pairs are randomly eliminated globally, potentially including correct pairs. </w:t>
+      </w:r>
+      <w:proofErr w:type="gramStart"/>
+      <w:r>
+        <w:t>Similar to</w:t>
+      </w:r>
+      <w:proofErr w:type="gramEnd"/>
+      <w:r>
+        <w:t xml:space="preserve"> Figure 3, the gains are much less pronounced and more volatile than when only incorrect pairs are eliminated. The risk of removing correct pairs globally can lead to accuracy fluctuations and, for higher y values, can even reduce the expected correct matches below the random guessing level, highlighting the importance of accurate elimination.</w:t>
+      </w:r>
+    </w:p>
+    <w:p>
+      <w:pPr>
+        <w:rPr>
+          <w:b/>
+          <w:bCs/>
+        </w:rPr>
+      </w:pPr>
+      <w:r>
+        <w:rPr>
+          <w:noProof/>
+        </w:rPr>
+        <w:lastRenderedPageBreak/>
+        <w:drawing>
+          <wp:inline distT="0" distB="0" distL="0" distR="0" wp14:anchorId="39EA510F" wp14:editId="068F229E">
+            <wp:extent cx="5943600" cy="3573145"/>
+            <wp:effectExtent l="0" t="0" r="0" b="8255"/>
+            <wp:docPr id="1506792599" name="Picture 5" descr="A graph showing the number of words&#10;&#10;AI-generated content may be incorrect."/>
+            <wp:cNvGraphicFramePr>
+              <a:graphicFrameLocks xmlns:a="http://schemas.openxmlformats.org/drawingml/2006/main" noChangeAspect="1"/>
+            </wp:cNvGraphicFramePr>
+            <a:graphic xmlns:a="http://schemas.openxmlformats.org/drawingml/2006/main">
+              <a:graphicData uri="http://schemas.openxmlformats.org/drawingml/2006/picture">
+                <pic:pic xmlns:pic="http://schemas.openxmlformats.org/drawingml/2006/picture">
+                  <pic:nvPicPr>
+                    <pic:cNvPr id="1506792599" name="Picture 5" descr="A graph showing the number of words&#10;&#10;AI-generated content may be incorrect."/>
+                    <pic:cNvPicPr/>
+                  </pic:nvPicPr>
+                  <pic:blipFill>
+                    <a:blip r:embed="rId10">
+                      <a:extLst>
+                        <a:ext uri="{28A0092B-C50C-407E-A947-70E740481C1C}">
+                          <a14:useLocalDpi xmlns:a14="http://schemas.microsoft.com/office/drawing/2010/main" val="0"/>
+                        </a:ext>
+                      </a:extLst>
+                    </a:blip>
+                    <a:stretch>
+                      <a:fillRect/>
+                    </a:stretch>
+                  </pic:blipFill>
+                  <pic:spPr>
+                    <a:xfrm>
+                      <a:off x="0" y="0"/>
+                      <a:ext cx="5943600" cy="3573145"/>
+                    </a:xfrm>
+                    <a:prstGeom prst="rect">
+                      <a:avLst/>
+                    </a:prstGeom>
+                  </pic:spPr>
+                </pic:pic>
+              </a:graphicData>
+            </a:graphic>
+          </wp:inline>
+        </w:drawing>
+      </w:r>
+    </w:p>
+    <w:p>
+      <w:r>
+        <w:rPr>
+          <w:b/>
+          <w:bCs/>
+        </w:rPr>
+        <w:t>Figure 5: Dynamic Global Elimination</w:t>
+      </w:r>
+      <w:r>
+        <w:t xml:space="preserve"> This figure (Figure 5) compares the random baseline against global elimination strategies where the number of eliminated pairs (</w:t>
+      </w:r>
+      <m:oMath>
+        <m:r>
+          <w:rPr>
+            <w:rFonts w:ascii="Cambria Math" w:hAnsi="Cambria Math"/>
+          </w:rPr>
+          <m:t>y</m:t>
+        </m:r>
+      </m:oMath>
+      <w:r>
+        <w:t xml:space="preserve">) is dynamically linked to </w:t>
+      </w:r>
+      <m:oMath>
+        <m:r>
+          <w:rPr>
+            <w:rFonts w:ascii="Cambria Math" w:hAnsi="Cambria Math"/>
+          </w:rPr>
+          <m:t>n</m:t>
+        </m:r>
+      </m:oMath>
+      <w:r>
+        <w:t xml:space="preserve"> and </w:t>
+      </w:r>
+      <m:oMath>
+        <m:r>
+          <w:rPr>
+            <w:rFonts w:ascii="Cambria Math" w:hAnsi="Cambria Math"/>
+          </w:rPr>
+          <m:t>k</m:t>
+        </m:r>
+      </m:oMath>
+      <w:r>
+        <w:t xml:space="preserve"> by the formula </w:t>
+      </w:r>
+      <m:oMath>
+        <m:r>
+          <w:rPr>
+            <w:rFonts w:ascii="Cambria Math" w:hAnsi="Cambria Math"/>
+          </w:rPr>
+          <m:t>y=n×k</m:t>
+        </m:r>
+      </m:oMath>
+      <w:r>
+        <w:t xml:space="preserve">. Each line represents a fixed value of k (e.g., </w:t>
+      </w:r>
+      <m:oMath>
+        <m:r>
+          <w:rPr>
+            <w:rFonts w:ascii="Cambria Math" w:hAnsi="Cambria Math"/>
+          </w:rPr>
+          <m:t>k=1</m:t>
+        </m:r>
+      </m:oMath>
+      <w:r>
+        <w:t>,</w:t>
+      </w:r>
+      <w:r>
+        <w:rPr>
+          <w:rFonts w:hint="eastAsia"/>
+        </w:rPr>
+        <w:t xml:space="preserve"> </w:t>
+      </w:r>
+      <w:r>
+        <w:t>k</w:t>
+      </w:r>
+      <m:oMath>
+        <m:r>
+          <w:rPr>
+            <w:rFonts w:ascii="Cambria Math" w:hAnsi="Cambria Math"/>
+          </w:rPr>
+          <m:t>=2</m:t>
+        </m:r>
+      </m:oMath>
+      <w:r>
+        <w:t xml:space="preserve">), but the </w:t>
+      </w:r>
+      <w:r>
+        <w:rPr>
+          <w:i/>
+          <w:iCs/>
+        </w:rPr>
+        <w:t>absolute number of pairs eliminated</w:t>
+      </w:r>
+      <w:r>
+        <w:t xml:space="preserve"> (</w:t>
+      </w:r>
+      <m:oMath>
+        <m:r>
+          <w:rPr>
+            <w:rFonts w:ascii="Cambria Math" w:hAnsi="Cambria Math"/>
+          </w:rPr>
+          <m:t>y</m:t>
+        </m:r>
+      </m:oMath>
+      <w:r>
+        <w:t xml:space="preserve">) increases as </w:t>
+      </w:r>
+      <m:oMath>
+        <m:r>
+          <w:rPr>
+            <w:rFonts w:ascii="Cambria Math" w:hAnsi="Cambria Math"/>
+          </w:rPr>
+          <m:t>n</m:t>
+        </m:r>
+      </m:oMath>
+      <w:r>
+        <w:t xml:space="preserve"> increases along that line. This </w:t>
+      </w:r>
+      <w:proofErr w:type="gramStart"/>
+      <w:r>
+        <w:t>illustrates how</w:t>
+      </w:r>
+      <w:proofErr w:type="gramEnd"/>
+      <w:r>
+        <w:t xml:space="preserve"> the total impact of per-word elimination scales with problem size. The curves show that even a constant </w:t>
+      </w:r>
+      <m:oMath>
+        <m:r>
+          <w:rPr>
+            <w:rFonts w:ascii="Cambria Math" w:hAnsi="Cambria Math"/>
+          </w:rPr>
+          <m:t>k</m:t>
+        </m:r>
+      </m:oMath>
+      <w:r>
+        <w:t xml:space="preserve"> can lead to significant and varying improvements as n grows, because the total number of eliminated pairs grows proportionally with </w:t>
+      </w:r>
+      <m:oMath>
+        <m:r>
+          <w:rPr>
+            <w:rFonts w:ascii="Cambria Math" w:hAnsi="Cambria Math"/>
+          </w:rPr>
+          <m:t>n</m:t>
+        </m:r>
+      </m:oMath>
+      <w:r>
+        <w:t>.</w:t>
+      </w:r>
+    </w:p>
+    <w:p>
+      <w:pPr>
+        <w:rPr>
+          <w:b/>
+          <w:bCs/>
+        </w:rPr>
+      </w:pPr>
+      <w:r>
+        <w:rPr>
+          <w:noProof/>
+        </w:rPr>
+        <w:lastRenderedPageBreak/>
+        <w:drawing>
+          <wp:inline distT="0" distB="0" distL="0" distR="0" wp14:anchorId="6BC955B3" wp14:editId="24F1B5DC">
+            <wp:extent cx="5943600" cy="3573145"/>
+            <wp:effectExtent l="0" t="0" r="0" b="8255"/>
+            <wp:docPr id="16181722" name="Picture 6" descr="A graph showing the number of words&#10;&#10;AI-generated content may be incorrect."/>
+            <wp:cNvGraphicFramePr>
+              <a:graphicFrameLocks xmlns:a="http://schemas.openxmlformats.org/drawingml/2006/main" noChangeAspect="1"/>
+            </wp:cNvGraphicFramePr>
+            <a:graphic xmlns:a="http://schemas.openxmlformats.org/drawingml/2006/main">
+              <a:graphicData uri="http://schemas.openxmlformats.org/drawingml/2006/picture">
+                <pic:pic xmlns:pic="http://schemas.openxmlformats.org/drawingml/2006/picture">
+                  <pic:nvPicPr>
+                    <pic:cNvPr id="16181722" name="Picture 6" descr="A graph showing the number of words&#10;&#10;AI-generated content may be incorrect."/>
+                    <pic:cNvPicPr/>
+                  </pic:nvPicPr>
+                  <pic:blipFill>
+                    <a:blip r:embed="rId11">
+                      <a:extLst>
+                        <a:ext uri="{28A0092B-C50C-407E-A947-70E740481C1C}">
+                          <a14:useLocalDpi xmlns:a14="http://schemas.microsoft.com/office/drawing/2010/main" val="0"/>
+                        </a:ext>
+                      </a:extLst>
+                    </a:blip>
+                    <a:stretch>
+                      <a:fillRect/>
+                    </a:stretch>
+                  </pic:blipFill>
+                  <pic:spPr>
+                    <a:xfrm>
+                      <a:off x="0" y="0"/>
+                      <a:ext cx="5943600" cy="3573145"/>
+                    </a:xfrm>
+                    <a:prstGeom prst="rect">
+                      <a:avLst/>
+                    </a:prstGeom>
+                  </pic:spPr>
+                </pic:pic>
+              </a:graphicData>
+            </a:graphic>
+          </wp:inline>
+        </w:drawing>
+      </w:r>
+    </w:p>
+    <w:p>
+      <w:r>
+        <w:rPr>
+          <w:b/>
+          <w:bCs/>
+        </w:rPr>
+        <w:t>Figure 6: Global Elimination with Specific Constant Absolute Eliminations</w:t>
+      </w:r>
+      <w:r>
+        <w:t xml:space="preserve"> Figure 6 specifically isolates the effect of eliminating a </w:t>
+      </w:r>
+      <w:r>
+        <w:rPr>
+          <w:i/>
+          <w:iCs/>
+        </w:rPr>
+        <w:t>constant absolute number</w:t>
+      </w:r>
+      <w:r>
+        <w:t xml:space="preserve"> of incorrect pairs, independent of n. The lines shown correspond to eliminating 2, 6, and 12 pairs, respectively. These specific y values are chosen because they represent the total number of incorrect pairs in problems of size </w:t>
+      </w:r>
+      <m:oMath>
+        <m:r>
+          <w:rPr>
+            <w:rFonts w:ascii="Cambria Math" w:hAnsi="Cambria Math"/>
+          </w:rPr>
+          <m:t>n=2</m:t>
+        </m:r>
+      </m:oMath>
+      <w:r>
+        <w:t xml:space="preserve">, </w:t>
+      </w:r>
+      <m:oMath>
+        <m:r>
+          <w:rPr>
+            <w:rFonts w:ascii="Cambria Math" w:hAnsi="Cambria Math"/>
+          </w:rPr>
+          <m:t>n=3</m:t>
+        </m:r>
+      </m:oMath>
+      <w:r>
+        <w:t xml:space="preserve">, and </w:t>
+      </w:r>
+      <m:oMath>
+        <m:r>
+          <w:rPr>
+            <w:rFonts w:ascii="Cambria Math" w:hAnsi="Cambria Math"/>
+          </w:rPr>
+          <m:t>n=4</m:t>
+        </m:r>
+      </m:oMath>
+      <w:r>
+        <w:t xml:space="preserve"> when all incorrect pairs are eliminated (i.e., </w:t>
+      </w:r>
+      <m:oMath>
+        <m:r>
+          <w:rPr>
+            <w:rFonts w:ascii="Cambria Math" w:hAnsi="Cambria Math"/>
+          </w:rPr>
+          <m:t>y=n(n-1</m:t>
+        </m:r>
+        <m:r>
+          <w:rPr>
+            <w:rFonts w:ascii="Cambria Math" w:hAnsi="Cambria Math"/>
+          </w:rPr>
+          <m:t>)</m:t>
+        </m:r>
+      </m:oMath>
+      <w:r>
+        <w:t xml:space="preserve">). This graph allows for a direct comparison of the impact of a fixed level of knowledge/elimination across varying problem sizes. It demonstrates that a fixed amount of elimination has a more pronounced effect for smaller </w:t>
+      </w:r>
+      <m:oMath>
+        <m:r>
+          <w:rPr>
+            <w:rFonts w:ascii="Cambria Math" w:hAnsi="Cambria Math"/>
+          </w:rPr>
+          <m:t>n</m:t>
+        </m:r>
+      </m:oMath>
+      <w:r>
+        <w:t xml:space="preserve"> (where it represents a larger proportion of total pairs) and a diminishing effect as </w:t>
+      </w:r>
+      <m:oMath>
+        <m:r>
+          <w:rPr>
+            <w:rFonts w:ascii="Cambria Math" w:hAnsi="Cambria Math"/>
+          </w:rPr>
+          <m:t>n</m:t>
+        </m:r>
+      </m:oMath>
+      <w:r>
+        <w:t xml:space="preserve"> increases.</w:t>
+      </w:r>
+    </w:p>
+    <w:p>
+      <w:pPr>
+        <w:pStyle w:val="Heading1"/>
+      </w:pPr>
+      <w:r>
+        <w:t>Discussion and Conclusion</w:t>
+      </w:r>
+    </w:p>
+    <w:p>
+      <w:r>
+        <w:t>Our Monte Carlo simulations provide empirical evidence supporting the intuition that elimination strategies significantly improve accuracy in matching tasks. The distinction between eliminating only incorrect options/pairs and potentially eliminating correct ones is critical. Strategies that guarantee the removal of only incorrect information consistently yield substantial gains, especially for smaller problem sizes (</w:t>
+      </w:r>
+      <m:oMath>
+        <m:r>
+          <w:rPr>
+            <w:rFonts w:ascii="Cambria Math" w:hAnsi="Cambria Math"/>
+          </w:rPr>
+          <m:t>n</m:t>
+        </m:r>
+      </m:oMath>
+      <w:r>
+        <w:t>). In contrast, strategies that risk removing correct answers show much weaker and more unpredictable improvements, underscoring the importance of accurate knowledge in test-taking.</w:t>
+      </w:r>
+    </w:p>
+    <w:p>
+      <w:r>
+        <w:lastRenderedPageBreak/>
+        <w:t>The comparison between per-word elimination and global pair elimination, particularly when scaled to equivalent total eliminations (</w:t>
+      </w:r>
+      <m:oMath>
+        <m:r>
+          <w:rPr>
+            <w:rFonts w:ascii="Cambria Math" w:hAnsi="Cambria Math"/>
+          </w:rPr>
+          <m:t>y=nk</m:t>
+        </m:r>
+      </m:oMath>
+      <w:r>
+        <w:t>), reveals that the overall impact on accuracy is a complex function of both the number of terms (n) and the amount of information eliminated. The "</w:t>
+      </w:r>
+      <m:oMath>
+        <m:r>
+          <w:rPr>
+            <w:rFonts w:ascii="Cambria Math" w:hAnsi="Cambria Math"/>
+          </w:rPr>
+          <m:t>k</m:t>
+        </m:r>
+      </m:oMath>
+      <w:r>
+        <w:t xml:space="preserve">-equivalent" dynamic elimination graph (Figure 5) highlights that a fixed per-word strategy leads to a growing absolute number of eliminations as </w:t>
+      </w:r>
+      <w:proofErr w:type="gramStart"/>
+      <w:r>
+        <w:t>n increases</w:t>
+      </w:r>
+      <w:proofErr w:type="gramEnd"/>
+      <w:r>
+        <w:t>, resulting in continued accuracy gains. Conversely, the "constant absolute eliminations" graph (Figure 6) clearly shows that a fixed amount of eliminated knowledge has a greater relative impact on smaller problems.</w:t>
+      </w:r>
+    </w:p>
+    <w:p>
+      <w:r>
+        <w:t>Future work could involve:</w:t>
+      </w:r>
+    </w:p>
+    <w:p>
+      <w:pPr>
+        <w:numPr>
+          <w:ilvl w:val="0"/>
+          <w:numId w:val="5"/>
+        </w:numPr>
+      </w:pPr>
+      <w:r>
+        <w:t>Investigating analytical solutions for the "May Forbid Correct" scenarios, which are more complex due to the inclusion-exclusion principle.</w:t>
+      </w:r>
+    </w:p>
+    <w:p>
+      <w:pPr>
+        <w:numPr>
+          <w:ilvl w:val="0"/>
+          <w:numId w:val="5"/>
+        </w:numPr>
+      </w:pPr>
+      <w:r>
+        <w:t>Exploring hybrid strategies where test-takers have partial certainty about eliminations.</w:t>
+      </w:r>
+    </w:p>
+    <w:p>
+      <w:pPr>
+        <w:numPr>
+          <w:ilvl w:val="0"/>
+          <w:numId w:val="5"/>
+        </w:numPr>
+      </w:pPr>
+      <w:r>
+        <w:t>Analyzing the impact of different distributions of incorrect answers or test-taker biases.</w:t>
+      </w:r>
+    </w:p>
+    <w:p>
+      <w:pPr>
+        <w:numPr>
+          <w:ilvl w:val="0"/>
+          <w:numId w:val="5"/>
+        </w:numPr>
+      </w:pPr>
+      <w:r>
+        <w:t>Extending n to larger values to observe asymptotic behavior, though this would require more computationally efficient methods than brute-force permutation generation.</w:t>
+      </w:r>
+    </w:p>
+    <w:p>
+      <w:r>
+        <w:t>This study reinforces the value of effective elimination strategies in matching tasks, emphasizing that precision in elimination is paramount for maximizing accuracy gains.</w:t>
+      </w:r>
+    </w:p>
+    <w:p/>
+    <w:p>
+      <w:pPr>
+        <w:pStyle w:val="Heading1"/>
+      </w:pPr>
+      <w:r>
+        <w:lastRenderedPageBreak/>
+        <w:t>Figures</w:t>
+      </w:r>
+    </w:p>
+    <w:p>
+      <w:r>
+        <w:rPr>
+          <w:noProof/>
+        </w:rPr>
+        <w:drawing>
+          <wp:inline distT="0" distB="0" distL="0" distR="0" wp14:anchorId="0B70C341" wp14:editId="2A711303">
+            <wp:extent cx="5943600" cy="3573145"/>
+            <wp:effectExtent l="0" t="0" r="0" b="8255"/>
+            <wp:docPr id="115771401" name="Picture 1" descr="A graph showing the effect of a pair of air&#10;&#10;AI-generated content may be incorrect."/>
+            <wp:cNvGraphicFramePr>
+              <a:graphicFrameLocks xmlns:a="http://schemas.openxmlformats.org/drawingml/2006/main" noChangeAspect="1"/>
+            </wp:cNvGraphicFramePr>
+            <a:graphic xmlns:a="http://schemas.openxmlformats.org/drawingml/2006/main">
+              <a:graphicData uri="http://schemas.openxmlformats.org/drawingml/2006/picture">
+                <pic:pic xmlns:pic="http://schemas.openxmlformats.org/drawingml/2006/picture">
+                  <pic:nvPicPr>
+                    <pic:cNvPr id="115771401" name="Picture 1" descr="A graph showing the effect of a pair of air&#10;&#10;AI-generated content may be incorrect."/>
+                    <pic:cNvPicPr/>
+                  </pic:nvPicPr>
+                  <pic:blipFill>
+                    <a:blip r:embed="rId12">
+                      <a:extLst>
+                        <a:ext uri="{28A0092B-C50C-407E-A947-70E740481C1C}">
+                          <a14:useLocalDpi xmlns:a14="http://schemas.microsoft.com/office/drawing/2010/main" val="0"/>
+                        </a:ext>
+                      </a:extLst>
+                    </a:blip>
+                    <a:stretch>
+                      <a:fillRect/>
+                    </a:stretch>
+                  </pic:blipFill>
+                  <pic:spPr>
+                    <a:xfrm>
+                      <a:off x="0" y="0"/>
+                      <a:ext cx="5943600" cy="3573145"/>
+                    </a:xfrm>
+                    <a:prstGeom prst="rect">
+                      <a:avLst/>
+                    </a:prstGeom>
+                  </pic:spPr>
+                </pic:pic>
+              </a:graphicData>
+            </a:graphic>
+          </wp:inline>
+        </w:drawing>
+      </w:r>
+      <w:r>
+        <w:rPr>
+          <w:noProof/>
+        </w:rPr>
+        <w:drawing>
+          <wp:inline distT="0" distB="0" distL="0" distR="0" wp14:anchorId="1D469C2F" wp14:editId="1FD98EF1">
+            <wp:extent cx="5943600" cy="3573145"/>
+            <wp:effectExtent l="0" t="0" r="0" b="8255"/>
+            <wp:docPr id="311837516" name="Picture 2" descr="A graph showing the effect of a word&#10;&#10;AI-generated content may be incorrect."/>
+            <wp:cNvGraphicFramePr>
+              <a:graphicFrameLocks xmlns:a="http://schemas.openxmlformats.org/drawingml/2006/main" noChangeAspect="1"/>
+            </wp:cNvGraphicFramePr>
+            <a:graphic xmlns:a="http://schemas.openxmlformats.org/drawingml/2006/main">
+              <a:graphicData uri="http://schemas.openxmlformats.org/drawingml/2006/picture">
+                <pic:pic xmlns:pic="http://schemas.openxmlformats.org/drawingml/2006/picture">
+                  <pic:nvPicPr>
+                    <pic:cNvPr id="311837516" name="Picture 2" descr="A graph showing the effect of a word&#10;&#10;AI-generated content may be incorrect."/>
+                    <pic:cNvPicPr/>
+                  </pic:nvPicPr>
+                  <pic:blipFill>
+                    <a:blip r:embed="rId13">
+                      <a:extLst>
+                        <a:ext uri="{28A0092B-C50C-407E-A947-70E740481C1C}">
+                          <a14:useLocalDpi xmlns:a14="http://schemas.microsoft.com/office/drawing/2010/main" val="0"/>
+                        </a:ext>
+                      </a:extLst>
+                    </a:blip>
+                    <a:stretch>
+                      <a:fillRect/>
+                    </a:stretch>
+                  </pic:blipFill>
+                  <pic:spPr>
+                    <a:xfrm>
+                      <a:off x="0" y="0"/>
+                      <a:ext cx="5943600" cy="3573145"/>
+                    </a:xfrm>
+                    <a:prstGeom prst="rect">
+                      <a:avLst/>
+                    </a:prstGeom>
+                  </pic:spPr>
+                </pic:pic>
+              </a:graphicData>
+            </a:graphic>
+          </wp:inline>
+        </w:drawing>
+      </w:r>
+      <w:r>
+        <w:rPr>
+          <w:noProof/>
+        </w:rPr>
+        <w:lastRenderedPageBreak/>
+        <w:drawing>
+          <wp:inline distT="0" distB="0" distL="0" distR="0" wp14:anchorId="03D2761F" wp14:editId="27DE38AC">
+            <wp:extent cx="5943600" cy="3573145"/>
+            <wp:effectExtent l="0" t="0" r="0" b="8255"/>
+            <wp:docPr id="1357213915" name="Picture 3" descr="A graph of different colored lines&#10;&#10;AI-generated content may be incorrect."/>
+            <wp:cNvGraphicFramePr>
+              <a:graphicFrameLocks xmlns:a="http://schemas.openxmlformats.org/drawingml/2006/main" noChangeAspect="1"/>
+            </wp:cNvGraphicFramePr>
+            <a:graphic xmlns:a="http://schemas.openxmlformats.org/drawingml/2006/main">
+              <a:graphicData uri="http://schemas.openxmlformats.org/drawingml/2006/picture">
+                <pic:pic xmlns:pic="http://schemas.openxmlformats.org/drawingml/2006/picture">
+                  <pic:nvPicPr>
+                    <pic:cNvPr id="1357213915" name="Picture 3" descr="A graph of different colored lines&#10;&#10;AI-generated content may be incorrect."/>
+                    <pic:cNvPicPr/>
+                  </pic:nvPicPr>
+                  <pic:blipFill>
+                    <a:blip r:embed="rId14">
+                      <a:extLst>
+                        <a:ext uri="{28A0092B-C50C-407E-A947-70E740481C1C}">
+                          <a14:useLocalDpi xmlns:a14="http://schemas.microsoft.com/office/drawing/2010/main" val="0"/>
+                        </a:ext>
+                      </a:extLst>
+                    </a:blip>
+                    <a:stretch>
+                      <a:fillRect/>
+                    </a:stretch>
+                  </pic:blipFill>
+                  <pic:spPr>
+                    <a:xfrm>
+                      <a:off x="0" y="0"/>
+                      <a:ext cx="5943600" cy="3573145"/>
+                    </a:xfrm>
+                    <a:prstGeom prst="rect">
+                      <a:avLst/>
+                    </a:prstGeom>
+                  </pic:spPr>
+                </pic:pic>
+              </a:graphicData>
+            </a:graphic>
+          </wp:inline>
+        </w:drawing>
+      </w:r>
+      <w:r>
+        <w:rPr>
+          <w:noProof/>
+        </w:rPr>
+        <w:drawing>
+          <wp:inline distT="0" distB="0" distL="0" distR="0" wp14:anchorId="4397F0E0" wp14:editId="52E7DFCD">
+            <wp:extent cx="5943600" cy="3573145"/>
+            <wp:effectExtent l="0" t="0" r="0" b="8255"/>
+            <wp:docPr id="482283832" name="Picture 4" descr="A graph showing the effect of incorrect per-word&#10;&#10;AI-generated content may be incorrect."/>
+            <wp:cNvGraphicFramePr>
+              <a:graphicFrameLocks xmlns:a="http://schemas.openxmlformats.org/drawingml/2006/main" noChangeAspect="1"/>
+            </wp:cNvGraphicFramePr>
+            <a:graphic xmlns:a="http://schemas.openxmlformats.org/drawingml/2006/main">
+              <a:graphicData uri="http://schemas.openxmlformats.org/drawingml/2006/picture">
+                <pic:pic xmlns:pic="http://schemas.openxmlformats.org/drawingml/2006/picture">
+                  <pic:nvPicPr>
+                    <pic:cNvPr id="482283832" name="Picture 4" descr="A graph showing the effect of incorrect per-word&#10;&#10;AI-generated content may be incorrect."/>
+                    <pic:cNvPicPr/>
+                  </pic:nvPicPr>
+                  <pic:blipFill>
+                    <a:blip r:embed="rId15">
+                      <a:extLst>
+                        <a:ext uri="{28A0092B-C50C-407E-A947-70E740481C1C}">
+                          <a14:useLocalDpi xmlns:a14="http://schemas.microsoft.com/office/drawing/2010/main" val="0"/>
+                        </a:ext>
+                      </a:extLst>
+                    </a:blip>
+                    <a:stretch>
+                      <a:fillRect/>
+                    </a:stretch>
+                  </pic:blipFill>
+                  <pic:spPr>
+                    <a:xfrm>
+                      <a:off x="0" y="0"/>
+                      <a:ext cx="5943600" cy="3573145"/>
+                    </a:xfrm>
+                    <a:prstGeom prst="rect">
+                      <a:avLst/>
+                    </a:prstGeom>
+                  </pic:spPr>
+                </pic:pic>
+              </a:graphicData>
+            </a:graphic>
+          </wp:inline>
+        </w:drawing>
+      </w:r>
+    </w:p>
     <w:sectPr>
       <w:pgSz w:w="12240" w:h="15840"/>
       <w:pgMar w:top="1440" w:right="1440" w:bottom="1440" w:left="1440" w:header="720" w:footer="720" w:gutter="0"/>
@@ -1468,6 +2409,663 @@
     </w:sectPr>
   </w:body>
 </w:document>
+</file>
+
+<file path=word/numbering.xml><?xml version="1.0" encoding="utf-8"?>
+<w:numbering xmlns:wpc="http://schemas.microsoft.com/office/word/2010/wordprocessingCanvas" xmlns:cx="http://schemas.microsoft.com/office/drawing/2014/chartex" xmlns:cx1="http://schemas.microsoft.com/office/drawing/2015/9/8/chartex" xmlns:cx2="http://schemas.microsoft.com/office/drawing/2015/10/21/chartex" xmlns:cx3="http://schemas.microsoft.com/office/drawing/2016/5/9/chartex" xmlns:cx4="http://schemas.microsoft.com/office/drawing/2016/5/10/chartex" xmlns:cx5="http://schemas.microsoft.com/office/drawing/2016/5/11/chartex" xmlns:cx6="http://schemas.microsoft.com/office/drawing/2016/5/12/chartex" xmlns:cx7="http://schemas.microsoft.com/office/drawing/2016/5/13/chartex" xmlns:cx8="http://schemas.microsoft.com/office/drawing/2016/5/14/chartex" xmlns:mc="http://schemas.openxmlformats.org/markup-compatibility/2006" xmlns:aink="http://schemas.microsoft.com/office/drawing/2016/ink" xmlns:am3d="http://schemas.microsoft.com/office/drawing/2017/model3d" xmlns:o="urn:schemas-microsoft-com:office:office" xmlns:oel="http://schemas.microsoft.com/office/2019/extlst" xmlns:r="http://schemas.openxmlformats.org/officeDocument/2006/relationships" xmlns:m="http://schemas.openxmlformats.org/officeDocument/2006/math" xmlns:v="urn:schemas-microsoft-com:vml" xmlns:wp14="http://schemas.microsoft.com/office/word/2010/wordprocessingDrawing" xmlns:wp="http://schemas.openxmlformats.org/drawingml/2006/wordprocessingDrawing" xmlns:w10="urn:schemas-microsoft-com:office:word" xmlns:w="http://schemas.openxmlformats.org/wordprocessingml/2006/main" xmlns:w14="http://schemas.microsoft.com/office/word/2010/wordml" xmlns:w15="http://schemas.microsoft.com/office/word/2012/wordml" xmlns:w16cex="http://schemas.microsoft.com/office/word/2018/wordml/cex" xmlns:w16cid="http://schemas.microsoft.com/office/word/2016/wordml/cid" xmlns:w16="http://schemas.microsoft.com/office/word/2018/wordml" xmlns:w16du="http://schemas.microsoft.com/office/word/2023/wordml/word16du" xmlns:w16sdtdh="http://schemas.microsoft.com/office/word/2020/wordml/sdtdatahash" xmlns:w16sdtfl="http://schemas.microsoft.com/office/word/2024/wordml/sdtformatlock" xmlns:w16se="http://schemas.microsoft.com/office/word/2015/wordml/symex" xmlns:wpg="http://schemas.microsoft.com/office/word/2010/wordprocessingGroup" xmlns:wpi="http://schemas.microsoft.com/office/word/2010/wordprocessingInk" xmlns:wne="http://schemas.microsoft.com/office/word/2006/wordml" xmlns:wps="http://schemas.microsoft.com/office/word/2010/wordprocessingShape" mc:Ignorable="w14 w15 w16se w16cid w16 w16cex w16sdtdh w16sdtfl w16du wp14">
+  <w:abstractNum w:abstractNumId="0" w15:restartNumberingAfterBreak="0">
+    <w:nsid w:val="507F6B79"/>
+    <w:multiLevelType w:val="multilevel"/>
+    <w:tmpl w:val="7C32F6EC"/>
+    <w:lvl w:ilvl="0">
+      <w:start w:val="1"/>
+      <w:numFmt w:val="bullet"/>
+      <w:lvlText w:val=""/>
+      <w:lvlJc w:val="left"/>
+      <w:pPr>
+        <w:tabs>
+          <w:tab w:val="num" w:pos="720"/>
+        </w:tabs>
+        <w:ind w:left="720" w:hanging="360"/>
+      </w:pPr>
+      <w:rPr>
+        <w:rFonts w:ascii="Symbol" w:hAnsi="Symbol" w:hint="default"/>
+        <w:sz w:val="20"/>
+      </w:rPr>
+    </w:lvl>
+    <w:lvl w:ilvl="1" w:tentative="1">
+      <w:start w:val="1"/>
+      <w:numFmt w:val="bullet"/>
+      <w:lvlText w:val="o"/>
+      <w:lvlJc w:val="left"/>
+      <w:pPr>
+        <w:tabs>
+          <w:tab w:val="num" w:pos="1440"/>
+        </w:tabs>
+        <w:ind w:left="1440" w:hanging="360"/>
+      </w:pPr>
+      <w:rPr>
+        <w:rFonts w:ascii="Courier New" w:hAnsi="Courier New" w:hint="default"/>
+        <w:sz w:val="20"/>
+      </w:rPr>
+    </w:lvl>
+    <w:lvl w:ilvl="2" w:tentative="1">
+      <w:start w:val="1"/>
+      <w:numFmt w:val="bullet"/>
+      <w:lvlText w:val=""/>
+      <w:lvlJc w:val="left"/>
+      <w:pPr>
+        <w:tabs>
+          <w:tab w:val="num" w:pos="2160"/>
+        </w:tabs>
+        <w:ind w:left="2160" w:hanging="360"/>
+      </w:pPr>
+      <w:rPr>
+        <w:rFonts w:ascii="Wingdings" w:hAnsi="Wingdings" w:hint="default"/>
+        <w:sz w:val="20"/>
+      </w:rPr>
+    </w:lvl>
+    <w:lvl w:ilvl="3" w:tentative="1">
+      <w:start w:val="1"/>
+      <w:numFmt w:val="bullet"/>
+      <w:lvlText w:val=""/>
+      <w:lvlJc w:val="left"/>
+      <w:pPr>
+        <w:tabs>
+          <w:tab w:val="num" w:pos="2880"/>
+        </w:tabs>
+        <w:ind w:left="2880" w:hanging="360"/>
+      </w:pPr>
+      <w:rPr>
+        <w:rFonts w:ascii="Wingdings" w:hAnsi="Wingdings" w:hint="default"/>
+        <w:sz w:val="20"/>
+      </w:rPr>
+    </w:lvl>
+    <w:lvl w:ilvl="4" w:tentative="1">
+      <w:start w:val="1"/>
+      <w:numFmt w:val="bullet"/>
+      <w:lvlText w:val=""/>
+      <w:lvlJc w:val="left"/>
+      <w:pPr>
+        <w:tabs>
+          <w:tab w:val="num" w:pos="3600"/>
+        </w:tabs>
+        <w:ind w:left="3600" w:hanging="360"/>
+      </w:pPr>
+      <w:rPr>
+        <w:rFonts w:ascii="Wingdings" w:hAnsi="Wingdings" w:hint="default"/>
+        <w:sz w:val="20"/>
+      </w:rPr>
+    </w:lvl>
+    <w:lvl w:ilvl="5" w:tentative="1">
+      <w:start w:val="1"/>
+      <w:numFmt w:val="bullet"/>
+      <w:lvlText w:val=""/>
+      <w:lvlJc w:val="left"/>
+      <w:pPr>
+        <w:tabs>
+          <w:tab w:val="num" w:pos="4320"/>
+        </w:tabs>
+        <w:ind w:left="4320" w:hanging="360"/>
+      </w:pPr>
+      <w:rPr>
+        <w:rFonts w:ascii="Wingdings" w:hAnsi="Wingdings" w:hint="default"/>
+        <w:sz w:val="20"/>
+      </w:rPr>
+    </w:lvl>
+    <w:lvl w:ilvl="6" w:tentative="1">
+      <w:start w:val="1"/>
+      <w:numFmt w:val="bullet"/>
+      <w:lvlText w:val=""/>
+      <w:lvlJc w:val="left"/>
+      <w:pPr>
+        <w:tabs>
+          <w:tab w:val="num" w:pos="5040"/>
+        </w:tabs>
+        <w:ind w:left="5040" w:hanging="360"/>
+      </w:pPr>
+      <w:rPr>
+        <w:rFonts w:ascii="Wingdings" w:hAnsi="Wingdings" w:hint="default"/>
+        <w:sz w:val="20"/>
+      </w:rPr>
+    </w:lvl>
+    <w:lvl w:ilvl="7" w:tentative="1">
+      <w:start w:val="1"/>
+      <w:numFmt w:val="bullet"/>
+      <w:lvlText w:val=""/>
+      <w:lvlJc w:val="left"/>
+      <w:pPr>
+        <w:tabs>
+          <w:tab w:val="num" w:pos="5760"/>
+        </w:tabs>
+        <w:ind w:left="5760" w:hanging="360"/>
+      </w:pPr>
+      <w:rPr>
+        <w:rFonts w:ascii="Wingdings" w:hAnsi="Wingdings" w:hint="default"/>
+        <w:sz w:val="20"/>
+      </w:rPr>
+    </w:lvl>
+    <w:lvl w:ilvl="8" w:tentative="1">
+      <w:start w:val="1"/>
+      <w:numFmt w:val="bullet"/>
+      <w:lvlText w:val=""/>
+      <w:lvlJc w:val="left"/>
+      <w:pPr>
+        <w:tabs>
+          <w:tab w:val="num" w:pos="6480"/>
+        </w:tabs>
+        <w:ind w:left="6480" w:hanging="360"/>
+      </w:pPr>
+      <w:rPr>
+        <w:rFonts w:ascii="Wingdings" w:hAnsi="Wingdings" w:hint="default"/>
+        <w:sz w:val="20"/>
+      </w:rPr>
+    </w:lvl>
+  </w:abstractNum>
+  <w:abstractNum w:abstractNumId="1" w15:restartNumberingAfterBreak="0">
+    <w:nsid w:val="5244484E"/>
+    <w:multiLevelType w:val="multilevel"/>
+    <w:tmpl w:val="56C658A4"/>
+    <w:lvl w:ilvl="0">
+      <w:start w:val="1"/>
+      <w:numFmt w:val="decimal"/>
+      <w:lvlText w:val="%1."/>
+      <w:lvlJc w:val="left"/>
+      <w:pPr>
+        <w:tabs>
+          <w:tab w:val="num" w:pos="720"/>
+        </w:tabs>
+        <w:ind w:left="720" w:hanging="360"/>
+      </w:pPr>
+    </w:lvl>
+    <w:lvl w:ilvl="1" w:tentative="1">
+      <w:start w:val="1"/>
+      <w:numFmt w:val="decimal"/>
+      <w:lvlText w:val="%2."/>
+      <w:lvlJc w:val="left"/>
+      <w:pPr>
+        <w:tabs>
+          <w:tab w:val="num" w:pos="1440"/>
+        </w:tabs>
+        <w:ind w:left="1440" w:hanging="360"/>
+      </w:pPr>
+    </w:lvl>
+    <w:lvl w:ilvl="2" w:tentative="1">
+      <w:start w:val="1"/>
+      <w:numFmt w:val="decimal"/>
+      <w:lvlText w:val="%3."/>
+      <w:lvlJc w:val="left"/>
+      <w:pPr>
+        <w:tabs>
+          <w:tab w:val="num" w:pos="2160"/>
+        </w:tabs>
+        <w:ind w:left="2160" w:hanging="360"/>
+      </w:pPr>
+    </w:lvl>
+    <w:lvl w:ilvl="3" w:tentative="1">
+      <w:start w:val="1"/>
+      <w:numFmt w:val="decimal"/>
+      <w:lvlText w:val="%4."/>
+      <w:lvlJc w:val="left"/>
+      <w:pPr>
+        <w:tabs>
+          <w:tab w:val="num" w:pos="2880"/>
+        </w:tabs>
+        <w:ind w:left="2880" w:hanging="360"/>
+      </w:pPr>
+    </w:lvl>
+    <w:lvl w:ilvl="4" w:tentative="1">
+      <w:start w:val="1"/>
+      <w:numFmt w:val="decimal"/>
+      <w:lvlText w:val="%5."/>
+      <w:lvlJc w:val="left"/>
+      <w:pPr>
+        <w:tabs>
+          <w:tab w:val="num" w:pos="3600"/>
+        </w:tabs>
+        <w:ind w:left="3600" w:hanging="360"/>
+      </w:pPr>
+    </w:lvl>
+    <w:lvl w:ilvl="5" w:tentative="1">
+      <w:start w:val="1"/>
+      <w:numFmt w:val="decimal"/>
+      <w:lvlText w:val="%6."/>
+      <w:lvlJc w:val="left"/>
+      <w:pPr>
+        <w:tabs>
+          <w:tab w:val="num" w:pos="4320"/>
+        </w:tabs>
+        <w:ind w:left="4320" w:hanging="360"/>
+      </w:pPr>
+    </w:lvl>
+    <w:lvl w:ilvl="6" w:tentative="1">
+      <w:start w:val="1"/>
+      <w:numFmt w:val="decimal"/>
+      <w:lvlText w:val="%7."/>
+      <w:lvlJc w:val="left"/>
+      <w:pPr>
+        <w:tabs>
+          <w:tab w:val="num" w:pos="5040"/>
+        </w:tabs>
+        <w:ind w:left="5040" w:hanging="360"/>
+      </w:pPr>
+    </w:lvl>
+    <w:lvl w:ilvl="7" w:tentative="1">
+      <w:start w:val="1"/>
+      <w:numFmt w:val="decimal"/>
+      <w:lvlText w:val="%8."/>
+      <w:lvlJc w:val="left"/>
+      <w:pPr>
+        <w:tabs>
+          <w:tab w:val="num" w:pos="5760"/>
+        </w:tabs>
+        <w:ind w:left="5760" w:hanging="360"/>
+      </w:pPr>
+    </w:lvl>
+    <w:lvl w:ilvl="8" w:tentative="1">
+      <w:start w:val="1"/>
+      <w:numFmt w:val="decimal"/>
+      <w:lvlText w:val="%9."/>
+      <w:lvlJc w:val="left"/>
+      <w:pPr>
+        <w:tabs>
+          <w:tab w:val="num" w:pos="6480"/>
+        </w:tabs>
+        <w:ind w:left="6480" w:hanging="360"/>
+      </w:pPr>
+    </w:lvl>
+  </w:abstractNum>
+  <w:abstractNum w:abstractNumId="2" w15:restartNumberingAfterBreak="0">
+    <w:nsid w:val="54AD4ACB"/>
+    <w:multiLevelType w:val="multilevel"/>
+    <w:tmpl w:val="048E1F04"/>
+    <w:lvl w:ilvl="0">
+      <w:start w:val="1"/>
+      <w:numFmt w:val="decimal"/>
+      <w:lvlText w:val="%1."/>
+      <w:lvlJc w:val="left"/>
+      <w:pPr>
+        <w:tabs>
+          <w:tab w:val="num" w:pos="720"/>
+        </w:tabs>
+        <w:ind w:left="720" w:hanging="360"/>
+      </w:pPr>
+    </w:lvl>
+    <w:lvl w:ilvl="1" w:tentative="1">
+      <w:start w:val="1"/>
+      <w:numFmt w:val="decimal"/>
+      <w:lvlText w:val="%2."/>
+      <w:lvlJc w:val="left"/>
+      <w:pPr>
+        <w:tabs>
+          <w:tab w:val="num" w:pos="1440"/>
+        </w:tabs>
+        <w:ind w:left="1440" w:hanging="360"/>
+      </w:pPr>
+    </w:lvl>
+    <w:lvl w:ilvl="2" w:tentative="1">
+      <w:start w:val="1"/>
+      <w:numFmt w:val="decimal"/>
+      <w:lvlText w:val="%3."/>
+      <w:lvlJc w:val="left"/>
+      <w:pPr>
+        <w:tabs>
+          <w:tab w:val="num" w:pos="2160"/>
+        </w:tabs>
+        <w:ind w:left="2160" w:hanging="360"/>
+      </w:pPr>
+    </w:lvl>
+    <w:lvl w:ilvl="3" w:tentative="1">
+      <w:start w:val="1"/>
+      <w:numFmt w:val="decimal"/>
+      <w:lvlText w:val="%4."/>
+      <w:lvlJc w:val="left"/>
+      <w:pPr>
+        <w:tabs>
+          <w:tab w:val="num" w:pos="2880"/>
+        </w:tabs>
+        <w:ind w:left="2880" w:hanging="360"/>
+      </w:pPr>
+    </w:lvl>
+    <w:lvl w:ilvl="4" w:tentative="1">
+      <w:start w:val="1"/>
+      <w:numFmt w:val="decimal"/>
+      <w:lvlText w:val="%5."/>
+      <w:lvlJc w:val="left"/>
+      <w:pPr>
+        <w:tabs>
+          <w:tab w:val="num" w:pos="3600"/>
+        </w:tabs>
+        <w:ind w:left="3600" w:hanging="360"/>
+      </w:pPr>
+    </w:lvl>
+    <w:lvl w:ilvl="5" w:tentative="1">
+      <w:start w:val="1"/>
+      <w:numFmt w:val="decimal"/>
+      <w:lvlText w:val="%6."/>
+      <w:lvlJc w:val="left"/>
+      <w:pPr>
+        <w:tabs>
+          <w:tab w:val="num" w:pos="4320"/>
+        </w:tabs>
+        <w:ind w:left="4320" w:hanging="360"/>
+      </w:pPr>
+    </w:lvl>
+    <w:lvl w:ilvl="6" w:tentative="1">
+      <w:start w:val="1"/>
+      <w:numFmt w:val="decimal"/>
+      <w:lvlText w:val="%7."/>
+      <w:lvlJc w:val="left"/>
+      <w:pPr>
+        <w:tabs>
+          <w:tab w:val="num" w:pos="5040"/>
+        </w:tabs>
+        <w:ind w:left="5040" w:hanging="360"/>
+      </w:pPr>
+    </w:lvl>
+    <w:lvl w:ilvl="7" w:tentative="1">
+      <w:start w:val="1"/>
+      <w:numFmt w:val="decimal"/>
+      <w:lvlText w:val="%8."/>
+      <w:lvlJc w:val="left"/>
+      <w:pPr>
+        <w:tabs>
+          <w:tab w:val="num" w:pos="5760"/>
+        </w:tabs>
+        <w:ind w:left="5760" w:hanging="360"/>
+      </w:pPr>
+    </w:lvl>
+    <w:lvl w:ilvl="8" w:tentative="1">
+      <w:start w:val="1"/>
+      <w:numFmt w:val="decimal"/>
+      <w:lvlText w:val="%9."/>
+      <w:lvlJc w:val="left"/>
+      <w:pPr>
+        <w:tabs>
+          <w:tab w:val="num" w:pos="6480"/>
+        </w:tabs>
+        <w:ind w:left="6480" w:hanging="360"/>
+      </w:pPr>
+    </w:lvl>
+  </w:abstractNum>
+  <w:abstractNum w:abstractNumId="3" w15:restartNumberingAfterBreak="0">
+    <w:nsid w:val="60346395"/>
+    <w:multiLevelType w:val="multilevel"/>
+    <w:tmpl w:val="0B762E10"/>
+    <w:lvl w:ilvl="0">
+      <w:start w:val="1"/>
+      <w:numFmt w:val="decimal"/>
+      <w:lvlText w:val="%1."/>
+      <w:lvlJc w:val="left"/>
+      <w:pPr>
+        <w:tabs>
+          <w:tab w:val="num" w:pos="720"/>
+        </w:tabs>
+        <w:ind w:left="720" w:hanging="360"/>
+      </w:pPr>
+    </w:lvl>
+    <w:lvl w:ilvl="1" w:tentative="1">
+      <w:start w:val="1"/>
+      <w:numFmt w:val="decimal"/>
+      <w:lvlText w:val="%2."/>
+      <w:lvlJc w:val="left"/>
+      <w:pPr>
+        <w:tabs>
+          <w:tab w:val="num" w:pos="1440"/>
+        </w:tabs>
+        <w:ind w:left="1440" w:hanging="360"/>
+      </w:pPr>
+    </w:lvl>
+    <w:lvl w:ilvl="2" w:tentative="1">
+      <w:start w:val="1"/>
+      <w:numFmt w:val="decimal"/>
+      <w:lvlText w:val="%3."/>
+      <w:lvlJc w:val="left"/>
+      <w:pPr>
+        <w:tabs>
+          <w:tab w:val="num" w:pos="2160"/>
+        </w:tabs>
+        <w:ind w:left="2160" w:hanging="360"/>
+      </w:pPr>
+    </w:lvl>
+    <w:lvl w:ilvl="3" w:tentative="1">
+      <w:start w:val="1"/>
+      <w:numFmt w:val="decimal"/>
+      <w:lvlText w:val="%4."/>
+      <w:lvlJc w:val="left"/>
+      <w:pPr>
+        <w:tabs>
+          <w:tab w:val="num" w:pos="2880"/>
+        </w:tabs>
+        <w:ind w:left="2880" w:hanging="360"/>
+      </w:pPr>
+    </w:lvl>
+    <w:lvl w:ilvl="4" w:tentative="1">
+      <w:start w:val="1"/>
+      <w:numFmt w:val="decimal"/>
+      <w:lvlText w:val="%5."/>
+      <w:lvlJc w:val="left"/>
+      <w:pPr>
+        <w:tabs>
+          <w:tab w:val="num" w:pos="3600"/>
+        </w:tabs>
+        <w:ind w:left="3600" w:hanging="360"/>
+      </w:pPr>
+    </w:lvl>
+    <w:lvl w:ilvl="5" w:tentative="1">
+      <w:start w:val="1"/>
+      <w:numFmt w:val="decimal"/>
+      <w:lvlText w:val="%6."/>
+      <w:lvlJc w:val="left"/>
+      <w:pPr>
+        <w:tabs>
+          <w:tab w:val="num" w:pos="4320"/>
+        </w:tabs>
+        <w:ind w:left="4320" w:hanging="360"/>
+      </w:pPr>
+    </w:lvl>
+    <w:lvl w:ilvl="6" w:tentative="1">
+      <w:start w:val="1"/>
+      <w:numFmt w:val="decimal"/>
+      <w:lvlText w:val="%7."/>
+      <w:lvlJc w:val="left"/>
+      <w:pPr>
+        <w:tabs>
+          <w:tab w:val="num" w:pos="5040"/>
+        </w:tabs>
+        <w:ind w:left="5040" w:hanging="360"/>
+      </w:pPr>
+    </w:lvl>
+    <w:lvl w:ilvl="7" w:tentative="1">
+      <w:start w:val="1"/>
+      <w:numFmt w:val="decimal"/>
+      <w:lvlText w:val="%8."/>
+      <w:lvlJc w:val="left"/>
+      <w:pPr>
+        <w:tabs>
+          <w:tab w:val="num" w:pos="5760"/>
+        </w:tabs>
+        <w:ind w:left="5760" w:hanging="360"/>
+      </w:pPr>
+    </w:lvl>
+    <w:lvl w:ilvl="8" w:tentative="1">
+      <w:start w:val="1"/>
+      <w:numFmt w:val="decimal"/>
+      <w:lvlText w:val="%9."/>
+      <w:lvlJc w:val="left"/>
+      <w:pPr>
+        <w:tabs>
+          <w:tab w:val="num" w:pos="6480"/>
+        </w:tabs>
+        <w:ind w:left="6480" w:hanging="360"/>
+      </w:pPr>
+    </w:lvl>
+  </w:abstractNum>
+  <w:abstractNum w:abstractNumId="4" w15:restartNumberingAfterBreak="0">
+    <w:nsid w:val="6E126B29"/>
+    <w:multiLevelType w:val="multilevel"/>
+    <w:tmpl w:val="B6AECC10"/>
+    <w:lvl w:ilvl="0">
+      <w:start w:val="1"/>
+      <w:numFmt w:val="bullet"/>
+      <w:lvlText w:val=""/>
+      <w:lvlJc w:val="left"/>
+      <w:pPr>
+        <w:tabs>
+          <w:tab w:val="num" w:pos="720"/>
+        </w:tabs>
+        <w:ind w:left="720" w:hanging="360"/>
+      </w:pPr>
+      <w:rPr>
+        <w:rFonts w:ascii="Symbol" w:hAnsi="Symbol" w:hint="default"/>
+        <w:sz w:val="20"/>
+      </w:rPr>
+    </w:lvl>
+    <w:lvl w:ilvl="1" w:tentative="1">
+      <w:start w:val="1"/>
+      <w:numFmt w:val="bullet"/>
+      <w:lvlText w:val="o"/>
+      <w:lvlJc w:val="left"/>
+      <w:pPr>
+        <w:tabs>
+          <w:tab w:val="num" w:pos="1440"/>
+        </w:tabs>
+        <w:ind w:left="1440" w:hanging="360"/>
+      </w:pPr>
+      <w:rPr>
+        <w:rFonts w:ascii="Courier New" w:hAnsi="Courier New" w:hint="default"/>
+        <w:sz w:val="20"/>
+      </w:rPr>
+    </w:lvl>
+    <w:lvl w:ilvl="2" w:tentative="1">
+      <w:start w:val="1"/>
+      <w:numFmt w:val="bullet"/>
+      <w:lvlText w:val=""/>
+      <w:lvlJc w:val="left"/>
+      <w:pPr>
+        <w:tabs>
+          <w:tab w:val="num" w:pos="2160"/>
+        </w:tabs>
+        <w:ind w:left="2160" w:hanging="360"/>
+      </w:pPr>
+      <w:rPr>
+        <w:rFonts w:ascii="Wingdings" w:hAnsi="Wingdings" w:hint="default"/>
+        <w:sz w:val="20"/>
+      </w:rPr>
+    </w:lvl>
+    <w:lvl w:ilvl="3" w:tentative="1">
+      <w:start w:val="1"/>
+      <w:numFmt w:val="bullet"/>
+      <w:lvlText w:val=""/>
+      <w:lvlJc w:val="left"/>
+      <w:pPr>
+        <w:tabs>
+          <w:tab w:val="num" w:pos="2880"/>
+        </w:tabs>
+        <w:ind w:left="2880" w:hanging="360"/>
+      </w:pPr>
+      <w:rPr>
+        <w:rFonts w:ascii="Wingdings" w:hAnsi="Wingdings" w:hint="default"/>
+        <w:sz w:val="20"/>
+      </w:rPr>
+    </w:lvl>
+    <w:lvl w:ilvl="4" w:tentative="1">
+      <w:start w:val="1"/>
+      <w:numFmt w:val="bullet"/>
+      <w:lvlText w:val=""/>
+      <w:lvlJc w:val="left"/>
+      <w:pPr>
+        <w:tabs>
+          <w:tab w:val="num" w:pos="3600"/>
+        </w:tabs>
+        <w:ind w:left="3600" w:hanging="360"/>
+      </w:pPr>
+      <w:rPr>
+        <w:rFonts w:ascii="Wingdings" w:hAnsi="Wingdings" w:hint="default"/>
+        <w:sz w:val="20"/>
+      </w:rPr>
+    </w:lvl>
+    <w:lvl w:ilvl="5" w:tentative="1">
+      <w:start w:val="1"/>
+      <w:numFmt w:val="bullet"/>
+      <w:lvlText w:val=""/>
+      <w:lvlJc w:val="left"/>
+      <w:pPr>
+        <w:tabs>
+          <w:tab w:val="num" w:pos="4320"/>
+        </w:tabs>
+        <w:ind w:left="4320" w:hanging="360"/>
+      </w:pPr>
+      <w:rPr>
+        <w:rFonts w:ascii="Wingdings" w:hAnsi="Wingdings" w:hint="default"/>
+        <w:sz w:val="20"/>
+      </w:rPr>
+    </w:lvl>
+    <w:lvl w:ilvl="6" w:tentative="1">
+      <w:start w:val="1"/>
+      <w:numFmt w:val="bullet"/>
+      <w:lvlText w:val=""/>
+      <w:lvlJc w:val="left"/>
+      <w:pPr>
+        <w:tabs>
+          <w:tab w:val="num" w:pos="5040"/>
+        </w:tabs>
+        <w:ind w:left="5040" w:hanging="360"/>
+      </w:pPr>
+      <w:rPr>
+        <w:rFonts w:ascii="Wingdings" w:hAnsi="Wingdings" w:hint="default"/>
+        <w:sz w:val="20"/>
+      </w:rPr>
+    </w:lvl>
+    <w:lvl w:ilvl="7" w:tentative="1">
+      <w:start w:val="1"/>
+      <w:numFmt w:val="bullet"/>
+      <w:lvlText w:val=""/>
+      <w:lvlJc w:val="left"/>
+      <w:pPr>
+        <w:tabs>
+          <w:tab w:val="num" w:pos="5760"/>
+        </w:tabs>
+        <w:ind w:left="5760" w:hanging="360"/>
+      </w:pPr>
+      <w:rPr>
+        <w:rFonts w:ascii="Wingdings" w:hAnsi="Wingdings" w:hint="default"/>
+        <w:sz w:val="20"/>
+      </w:rPr>
+    </w:lvl>
+    <w:lvl w:ilvl="8" w:tentative="1">
+      <w:start w:val="1"/>
+      <w:numFmt w:val="bullet"/>
+      <w:lvlText w:val=""/>
+      <w:lvlJc w:val="left"/>
+      <w:pPr>
+        <w:tabs>
+          <w:tab w:val="num" w:pos="6480"/>
+        </w:tabs>
+        <w:ind w:left="6480" w:hanging="360"/>
+      </w:pPr>
+      <w:rPr>
+        <w:rFonts w:ascii="Wingdings" w:hAnsi="Wingdings" w:hint="default"/>
+        <w:sz w:val="20"/>
+      </w:rPr>
+    </w:lvl>
+  </w:abstractNum>
+  <w:num w:numId="1" w16cid:durableId="429590583">
+    <w:abstractNumId w:val="2"/>
+  </w:num>
+  <w:num w:numId="2" w16cid:durableId="1222447066">
+    <w:abstractNumId w:val="3"/>
+  </w:num>
+  <w:num w:numId="3" w16cid:durableId="21395709">
+    <w:abstractNumId w:val="1"/>
+  </w:num>
+  <w:num w:numId="4" w16cid:durableId="27992324">
+    <w:abstractNumId w:val="4"/>
+  </w:num>
+  <w:num w:numId="5" w16cid:durableId="1005933956">
+    <w:abstractNumId w:val="0"/>
+  </w:num>
+</w:numbering>
 </file>
 
 <file path=word/styles.xml><?xml version="1.0" encoding="utf-8"?>

</xml_diff>